<commit_message>
Added a comment that the OCA Browser is available for OCA Alliance members on the members portal.
</commit_message>
<xml_diff>
--- a/Documents/OcaMicro Guide (Public).docx
+++ b/Documents/OcaMicro Guide (Public).docx
@@ -1,6 +1,6 @@
 
 <file path=word/document.xml><?xml version="1.0" encoding="utf-8"?>
-<w:document xmlns:ve="http://schemas.openxmlformats.org/markup-compatibility/2006" xmlns:o="urn:schemas-microsoft-com:office:office" xmlns:r="http://schemas.openxmlformats.org/officeDocument/2006/relationships" xmlns:m="http://schemas.openxmlformats.org/officeDocument/2006/math" xmlns:v="urn:schemas-microsoft-com:vml" xmlns:wp="http://schemas.openxmlformats.org/drawingml/2006/wordprocessingDrawing" xmlns:w10="urn:schemas-microsoft-com:office:word" xmlns:w="http://schemas.openxmlformats.org/wordprocessingml/2006/main" xmlns:wne="http://schemas.microsoft.com/office/word/2006/wordml">
+<w:document xmlns:wpc="http://schemas.microsoft.com/office/word/2010/wordprocessingCanvas" xmlns:cx="http://schemas.microsoft.com/office/drawing/2014/chartex" xmlns:cx1="http://schemas.microsoft.com/office/drawing/2015/9/8/chartex" xmlns:mc="http://schemas.openxmlformats.org/markup-compatibility/2006" xmlns:o="urn:schemas-microsoft-com:office:office" xmlns:r="http://schemas.openxmlformats.org/officeDocument/2006/relationships" xmlns:m="http://schemas.openxmlformats.org/officeDocument/2006/math" xmlns:v="urn:schemas-microsoft-com:vml" xmlns:wp14="http://schemas.microsoft.com/office/word/2010/wordprocessingDrawing" xmlns:wp="http://schemas.openxmlformats.org/drawingml/2006/wordprocessingDrawing" xmlns:w10="urn:schemas-microsoft-com:office:word" xmlns:w="http://schemas.openxmlformats.org/wordprocessingml/2006/main" xmlns:w14="http://schemas.microsoft.com/office/word/2010/wordml" xmlns:w15="http://schemas.microsoft.com/office/word/2012/wordml" xmlns:w16se="http://schemas.microsoft.com/office/word/2015/wordml/symex" xmlns:wpg="http://schemas.microsoft.com/office/word/2010/wordprocessingGroup" xmlns:wpi="http://schemas.microsoft.com/office/word/2010/wordprocessingInk" xmlns:wne="http://schemas.microsoft.com/office/word/2006/wordml" xmlns:wps="http://schemas.microsoft.com/office/word/2010/wordprocessingShape" mc:Ignorable="w14 w15 w16se wp14">
   <w:body>
     <w:p>
       <w:pPr>
@@ -12,7 +12,15 @@
     </w:p>
     <w:p>
       <w:r>
-        <w:t xml:space="preserve">The OCAMicro reference implementation is provided </w:t>
+        <w:t xml:space="preserve">The </w:t>
+      </w:r>
+      <w:proofErr w:type="spellStart"/>
+      <w:r>
+        <w:t>OCAMicro</w:t>
+      </w:r>
+      <w:proofErr w:type="spellEnd"/>
+      <w:r>
+        <w:t xml:space="preserve"> reference implementation is provided </w:t>
       </w:r>
       <w:r>
         <w:t>by the Alliance as a lightweight open-source reference design for an embedded implementation of an OCA device.  The SVN repository is accessible by all Alliance members</w:t>
@@ -46,8 +54,13 @@
       <w:r>
         <w:t xml:space="preserve">The implementation supports two hardware platforms, the "OCA Micro" hardware platform, used in the Alliance trade show booth and also a basic implementation that runs natively on the </w:t>
       </w:r>
-      <w:r>
-        <w:t xml:space="preserve">Audinate </w:t>
+      <w:proofErr w:type="spellStart"/>
+      <w:r>
+        <w:t>Audinate</w:t>
+      </w:r>
+      <w:proofErr w:type="spellEnd"/>
+      <w:r>
+        <w:t xml:space="preserve"> </w:t>
       </w:r>
       <w:r>
         <w:t>Brooklyn module, which is only of benefit to Dante licensees.</w:t>
@@ -312,7 +325,15 @@
         <w:t>OCA_HOME</w:t>
       </w:r>
       <w:r>
-        <w:t xml:space="preserve"> - the base directory, OCAMicro </w:t>
+        <w:t xml:space="preserve"> - the base directory, </w:t>
+      </w:r>
+      <w:proofErr w:type="spellStart"/>
+      <w:r>
+        <w:t>OCAMicro</w:t>
+      </w:r>
+      <w:proofErr w:type="spellEnd"/>
+      <w:r>
+        <w:t xml:space="preserve"> </w:t>
       </w:r>
       <w:r>
         <w:t>Base</w:t>
@@ -323,7 +344,15 @@
         <w:ind w:left="360"/>
       </w:pPr>
       <w:r>
-        <w:t>Once this is setup, the build can be initiated from OCAMicro/</w:t>
+        <w:t xml:space="preserve">Once this is setup, the build can be initiated from </w:t>
+      </w:r>
+      <w:proofErr w:type="spellStart"/>
+      <w:r>
+        <w:t>OCAMicro</w:t>
+      </w:r>
+      <w:proofErr w:type="spellEnd"/>
+      <w:r>
+        <w:t>/</w:t>
       </w:r>
       <w:proofErr w:type="spellStart"/>
       <w:r>
@@ -349,7 +378,15 @@
         <w:t>buildstm.bat</w:t>
       </w:r>
       <w:r>
-        <w:t>" is provided in OCAMicro that sets up the variable and starts the build.</w:t>
+        <w:t xml:space="preserve">" is provided in </w:t>
+      </w:r>
+      <w:proofErr w:type="spellStart"/>
+      <w:r>
+        <w:t>OCAMicro</w:t>
+      </w:r>
+      <w:proofErr w:type="spellEnd"/>
+      <w:r>
+        <w:t xml:space="preserve"> that sets up the variable and starts the build.</w:t>
       </w:r>
     </w:p>
     <w:p>
@@ -412,7 +449,6 @@
         <w:pStyle w:val="Appendix4"/>
       </w:pPr>
       <w:r>
-        <w:lastRenderedPageBreak/>
         <w:t>Serial Debug Interface</w:t>
       </w:r>
     </w:p>
@@ -438,7 +474,14 @@
         <w:rPr>
           <w:b w:val="0"/>
         </w:rPr>
-        <w:t>a terminal.  The signal levels are LVCMOS, so will need to be buffered and level shifted to connect to a traditional RS232 port.  However, there are plenty of LVCMOS serial-USB interfaces available that will connect directly to this port.  The serial port also supports limited input commands, specifically:</w:t>
+        <w:t xml:space="preserve">a terminal.  The signal levels are LVCMOS, so will need to be buffered and level shifted to connect to a traditional RS232 port.  However, there </w:t>
+      </w:r>
+      <w:r>
+        <w:rPr>
+          <w:b w:val="0"/>
+        </w:rPr>
+        <w:lastRenderedPageBreak/>
+        <w:t>are plenty of LVCMOS serial-USB interfaces available that will connect directly to this port.  The serial port also supports limited input commands, specifically:</w:t>
       </w:r>
     </w:p>
     <w:p>
@@ -579,7 +622,15 @@
         <w:ind w:left="360"/>
       </w:pPr>
       <w:r>
-        <w:t>In order to build a native Brooklyn module application the developer will need the Brooklyn Binary Build Environment (BBE).  This should be familiar to existing Brooklyn developers and new developers are encouraged to carefully study the Audinate documentation on the BBE before continuing</w:t>
+        <w:t xml:space="preserve">In order to build a native Brooklyn module application the developer will need the Brooklyn Binary Build Environment (BBE).  This should be familiar to existing Brooklyn developers and new developers are encouraged to carefully study the </w:t>
+      </w:r>
+      <w:proofErr w:type="spellStart"/>
+      <w:r>
+        <w:t>Audinate</w:t>
+      </w:r>
+      <w:proofErr w:type="spellEnd"/>
+      <w:r>
+        <w:t xml:space="preserve"> documentation on the BBE before continuing</w:t>
       </w:r>
       <w:r>
         <w:t>.  The build environment requires two environment variables to be setup:</w:t>
@@ -596,7 +647,15 @@
         <w:t>OCA_HOME</w:t>
       </w:r>
       <w:r>
-        <w:t xml:space="preserve"> - the base directory, OCAMicro </w:t>
+        <w:t xml:space="preserve"> - the base directory, </w:t>
+      </w:r>
+      <w:proofErr w:type="spellStart"/>
+      <w:r>
+        <w:t>OCAMicro</w:t>
+      </w:r>
+      <w:proofErr w:type="spellEnd"/>
+      <w:r>
+        <w:t xml:space="preserve"> </w:t>
       </w:r>
       <w:r>
         <w:t>Base</w:t>
@@ -712,7 +771,6 @@
       </w:pPr>
       <w:proofErr w:type="spellStart"/>
       <w:r>
-        <w:lastRenderedPageBreak/>
         <w:t>OCALite</w:t>
       </w:r>
       <w:proofErr w:type="spellEnd"/>
@@ -854,7 +912,19 @@
         <w:ind w:left="360"/>
       </w:pPr>
       <w:r>
-        <w:t>This project is the minimal implementation of an OCA device running on a Windows computer.  When run, it will appear as below in the OCA Browser:</w:t>
+        <w:t>This project is the minimal implementation of an OCA device running on a Windows computer.  When run, it will appear as below in the OCA Browser</w:t>
+      </w:r>
+      <w:r>
+        <w:t xml:space="preserve"> (The OCA Browser is available for OCA Alliance members</w:t>
+      </w:r>
+      <w:r>
+        <w:t xml:space="preserve"> on the members portal</w:t>
+      </w:r>
+      <w:r>
+        <w:t>)</w:t>
+      </w:r>
+      <w:r>
+        <w:t>:</w:t>
       </w:r>
     </w:p>
     <w:p>
@@ -865,12 +935,11 @@
       <w:r>
         <w:rPr>
           <w:noProof/>
-          <w:lang w:val="en-GB" w:eastAsia="en-GB"/>
         </w:rPr>
         <w:drawing>
           <wp:inline distT="0" distB="0" distL="0" distR="0">
-            <wp:extent cx="4623289" cy="3393376"/>
-            <wp:effectExtent l="19050" t="0" r="5861" b="0"/>
+            <wp:extent cx="3906165" cy="2867025"/>
+            <wp:effectExtent l="0" t="0" r="0" b="0"/>
             <wp:docPr id="3" name="Picture 2" descr="OCALite Running in Browser.png"/>
             <wp:cNvGraphicFramePr>
               <a:graphicFrameLocks xmlns:a="http://schemas.openxmlformats.org/drawingml/2006/main" noChangeAspect="1"/>
@@ -891,7 +960,7 @@
                   <pic:spPr>
                     <a:xfrm>
                       <a:off x="0" y="0"/>
-                      <a:ext cx="4626385" cy="3395648"/>
+                      <a:ext cx="3913346" cy="2872295"/>
                     </a:xfrm>
                     <a:prstGeom prst="rect">
                       <a:avLst/>
@@ -909,7 +978,6 @@
         <w:ind w:left="360"/>
       </w:pPr>
       <w:r>
-        <w:lastRenderedPageBreak/>
         <w:t>This project is a good starting point for anyone who doesn't want the Dante specific adaptation but wants to start creating an OCA device.  The main() function is located in:</w:t>
       </w:r>
     </w:p>
@@ -943,6 +1011,7 @@
         </w:rPr>
       </w:pPr>
       <w:r>
+        <w:lastRenderedPageBreak/>
         <w:br w:type="page"/>
       </w:r>
     </w:p>
@@ -987,9 +1056,26 @@
       </w:r>
       <w:proofErr w:type="spellEnd"/>
       <w:r>
-        <w:t xml:space="preserve"> object can attach to Dante I/O streams on the local host because, as it's the Dante adaptation, it expects there to be audio streams present.  When run, it will appear in the OCA Browser as below:</w:t>
-      </w:r>
-    </w:p>
+        <w:t xml:space="preserve"> object can attach to Dante I/O streams on the local host because, as it's the Dante adaptation, it expects there to be audio streams present.  When run, it will appear in the OCA Browser as below</w:t>
+      </w:r>
+      <w:r>
+        <w:t xml:space="preserve"> (The OCA Browser is </w:t>
+      </w:r>
+      <w:bookmarkStart w:id="0" w:name="_GoBack"/>
+      <w:r>
+        <w:t>available for OCA Alliance members</w:t>
+      </w:r>
+      <w:r>
+        <w:t xml:space="preserve"> on the members portal</w:t>
+      </w:r>
+      <w:r>
+        <w:t>)</w:t>
+      </w:r>
+      <w:r>
+        <w:t>:</w:t>
+      </w:r>
+    </w:p>
+    <w:bookmarkEnd w:id="0"/>
     <w:p>
       <w:pPr>
         <w:ind w:left="360"/>
@@ -998,7 +1084,6 @@
       <w:r>
         <w:rPr>
           <w:noProof/>
-          <w:lang w:val="en-GB" w:eastAsia="en-GB"/>
         </w:rPr>
         <w:drawing>
           <wp:inline distT="0" distB="0" distL="0" distR="0">
@@ -1184,7 +1269,15 @@
         <w:t>OCA_HOME</w:t>
       </w:r>
       <w:r>
-        <w:t xml:space="preserve"> - the base directory, OCAMicro Base</w:t>
+        <w:t xml:space="preserve"> - the base directory, </w:t>
+      </w:r>
+      <w:proofErr w:type="spellStart"/>
+      <w:r>
+        <w:t>OCAMicro</w:t>
+      </w:r>
+      <w:proofErr w:type="spellEnd"/>
+      <w:r>
+        <w:t xml:space="preserve"> Base</w:t>
       </w:r>
     </w:p>
     <w:p>
@@ -1800,7 +1893,15 @@
         <w:t>(...)</w:t>
       </w:r>
       <w:r>
-        <w:t xml:space="preserve">.  This function inspects the messages for their origin Vendor ID (VID), and will automatically pass any messages with the Audinate VID to the function </w:t>
+        <w:t xml:space="preserve">.  This function inspects the messages for their origin Vendor ID (VID), and will automatically pass any messages with the </w:t>
+      </w:r>
+      <w:proofErr w:type="spellStart"/>
+      <w:r>
+        <w:t>Audinate</w:t>
+      </w:r>
+      <w:proofErr w:type="spellEnd"/>
+      <w:r>
+        <w:t xml:space="preserve"> VID to the function </w:t>
       </w:r>
       <w:proofErr w:type="spellStart"/>
       <w:r>
@@ -1817,7 +1918,15 @@
         <w:t>(...)</w:t>
       </w:r>
       <w:r>
-        <w:t xml:space="preserve">.  This function captures all the messages that are of interest to support the Dante adaptation classes.  This may well be expanded in the future to support further adaptations, or enhancements of current functionality.  Once the Audinate VID message has been processed by the adaptation handler the message is passed onto an optional function handler, defined by a function pointer, </w:t>
+        <w:t xml:space="preserve">.  This function captures all the messages that are of interest to support the Dante adaptation classes.  This may well be expanded in the future to support further adaptations, or enhancements of current functionality.  Once the </w:t>
+      </w:r>
+      <w:proofErr w:type="spellStart"/>
+      <w:r>
+        <w:t>Audinate</w:t>
+      </w:r>
+      <w:proofErr w:type="spellEnd"/>
+      <w:r>
+        <w:t xml:space="preserve"> VID message has been processed by the adaptation handler the message is passed onto an optional function handler, defined by a function pointer, </w:t>
       </w:r>
       <w:proofErr w:type="spellStart"/>
       <w:r>
@@ -1948,7 +2057,6 @@
       <w:r>
         <w:rPr>
           <w:noProof/>
-          <w:lang w:val="en-GB" w:eastAsia="en-GB"/>
         </w:rPr>
         <w:drawing>
           <wp:inline distT="0" distB="0" distL="0" distR="0">
@@ -1997,7 +2105,15 @@
     </w:p>
     <w:p>
       <w:r>
-        <w:t>This is a list of the currently supported OCA classes in the OCAMicro implementation.</w:t>
+        <w:t xml:space="preserve">This is a list of the currently supported OCA classes in the </w:t>
+      </w:r>
+      <w:proofErr w:type="spellStart"/>
+      <w:r>
+        <w:t>OCAMicro</w:t>
+      </w:r>
+      <w:proofErr w:type="spellEnd"/>
+      <w:r>
+        <w:t xml:space="preserve"> implementation.</w:t>
       </w:r>
     </w:p>
     <w:p/>
@@ -2026,21 +2142,8 @@
 </w:document>
 </file>
 
-<file path=word/commentsExtended.xml><?xml version="1.0" encoding="utf-8"?>
-<w15:commentsEx xmlns:wpc="http://schemas.microsoft.com/office/word/2010/wordprocessingCanvas" xmlns:mc="http://schemas.openxmlformats.org/markup-compatibility/2006" xmlns:o="urn:schemas-microsoft-com:office:office" xmlns:r="http://schemas.openxmlformats.org/officeDocument/2006/relationships" xmlns:m="http://schemas.openxmlformats.org/officeDocument/2006/math" xmlns:v="urn:schemas-microsoft-com:vml" xmlns:wp14="http://schemas.microsoft.com/office/word/2010/wordprocessingDrawing" xmlns:wp="http://schemas.openxmlformats.org/drawingml/2006/wordprocessingDrawing" xmlns:w10="urn:schemas-microsoft-com:office:word" xmlns:w="http://schemas.openxmlformats.org/wordprocessingml/2006/main" xmlns:w14="http://schemas.microsoft.com/office/word/2010/wordml" xmlns:w15="http://schemas.microsoft.com/office/word/2012/wordml" xmlns:wpg="http://schemas.microsoft.com/office/word/2010/wordprocessingGroup" xmlns:wpi="http://schemas.microsoft.com/office/word/2010/wordprocessingInk" xmlns:wne="http://schemas.microsoft.com/office/word/2006/wordml" xmlns:wps="http://schemas.microsoft.com/office/word/2010/wordprocessingShape" mc:Ignorable="w14 w15 wp14">
-  <w15:commentEx w15:paraId="54CEF299" w15:done="1"/>
-  <w15:commentEx w15:paraId="43699B0E" w15:done="1"/>
-  <w15:commentEx w15:paraId="2EAA9F06" w15:done="1"/>
-  <w15:commentEx w15:paraId="4001EA08" w15:done="0"/>
-  <w15:commentEx w15:paraId="321B4A5C" w15:done="1"/>
-  <w15:commentEx w15:paraId="73595842" w15:done="1"/>
-  <w15:commentEx w15:paraId="42CB07EF" w15:done="0"/>
-  <w15:commentEx w15:paraId="51C0DD96" w15:done="0"/>
-</w15:commentsEx>
-</file>
-
 <file path=word/endnotes.xml><?xml version="1.0" encoding="utf-8"?>
-<w:endnotes xmlns:ve="http://schemas.openxmlformats.org/markup-compatibility/2006" xmlns:o="urn:schemas-microsoft-com:office:office" xmlns:r="http://schemas.openxmlformats.org/officeDocument/2006/relationships" xmlns:m="http://schemas.openxmlformats.org/officeDocument/2006/math" xmlns:v="urn:schemas-microsoft-com:vml" xmlns:wp="http://schemas.openxmlformats.org/drawingml/2006/wordprocessingDrawing" xmlns:w10="urn:schemas-microsoft-com:office:word" xmlns:w="http://schemas.openxmlformats.org/wordprocessingml/2006/main" xmlns:wne="http://schemas.microsoft.com/office/word/2006/wordml">
+<w:endnotes xmlns:wpc="http://schemas.microsoft.com/office/word/2010/wordprocessingCanvas" xmlns:cx="http://schemas.microsoft.com/office/drawing/2014/chartex" xmlns:cx1="http://schemas.microsoft.com/office/drawing/2015/9/8/chartex" xmlns:mc="http://schemas.openxmlformats.org/markup-compatibility/2006" xmlns:o="urn:schemas-microsoft-com:office:office" xmlns:r="http://schemas.openxmlformats.org/officeDocument/2006/relationships" xmlns:m="http://schemas.openxmlformats.org/officeDocument/2006/math" xmlns:v="urn:schemas-microsoft-com:vml" xmlns:wp14="http://schemas.microsoft.com/office/word/2010/wordprocessingDrawing" xmlns:wp="http://schemas.openxmlformats.org/drawingml/2006/wordprocessingDrawing" xmlns:w10="urn:schemas-microsoft-com:office:word" xmlns:w="http://schemas.openxmlformats.org/wordprocessingml/2006/main" xmlns:w14="http://schemas.microsoft.com/office/word/2010/wordml" xmlns:w15="http://schemas.microsoft.com/office/word/2012/wordml" xmlns:w16se="http://schemas.microsoft.com/office/word/2015/wordml/symex" xmlns:wpg="http://schemas.microsoft.com/office/word/2010/wordprocessingGroup" xmlns:wpi="http://schemas.microsoft.com/office/word/2010/wordprocessingInk" xmlns:wne="http://schemas.microsoft.com/office/word/2006/wordml" xmlns:wps="http://schemas.microsoft.com/office/word/2010/wordprocessingShape" mc:Ignorable="w14 w15 w16se wp14">
   <w:endnote w:type="separator" w:id="-1">
     <w:p>
       <w:r>
@@ -2059,7 +2162,7 @@
 </file>
 
 <file path=word/footer1.xml><?xml version="1.0" encoding="utf-8"?>
-<w:ftr xmlns:ve="http://schemas.openxmlformats.org/markup-compatibility/2006" xmlns:o="urn:schemas-microsoft-com:office:office" xmlns:r="http://schemas.openxmlformats.org/officeDocument/2006/relationships" xmlns:m="http://schemas.openxmlformats.org/officeDocument/2006/math" xmlns:v="urn:schemas-microsoft-com:vml" xmlns:wp="http://schemas.openxmlformats.org/drawingml/2006/wordprocessingDrawing" xmlns:w10="urn:schemas-microsoft-com:office:word" xmlns:w="http://schemas.openxmlformats.org/wordprocessingml/2006/main" xmlns:wne="http://schemas.microsoft.com/office/word/2006/wordml">
+<w:ftr xmlns:wpc="http://schemas.microsoft.com/office/word/2010/wordprocessingCanvas" xmlns:cx="http://schemas.microsoft.com/office/drawing/2014/chartex" xmlns:cx1="http://schemas.microsoft.com/office/drawing/2015/9/8/chartex" xmlns:mc="http://schemas.openxmlformats.org/markup-compatibility/2006" xmlns:o="urn:schemas-microsoft-com:office:office" xmlns:r="http://schemas.openxmlformats.org/officeDocument/2006/relationships" xmlns:m="http://schemas.openxmlformats.org/officeDocument/2006/math" xmlns:v="urn:schemas-microsoft-com:vml" xmlns:wp14="http://schemas.microsoft.com/office/word/2010/wordprocessingDrawing" xmlns:wp="http://schemas.openxmlformats.org/drawingml/2006/wordprocessingDrawing" xmlns:w10="urn:schemas-microsoft-com:office:word" xmlns:w="http://schemas.openxmlformats.org/wordprocessingml/2006/main" xmlns:w14="http://schemas.microsoft.com/office/word/2010/wordml" xmlns:w15="http://schemas.microsoft.com/office/word/2012/wordml" xmlns:w16se="http://schemas.microsoft.com/office/word/2015/wordml/symex" xmlns:wpg="http://schemas.microsoft.com/office/word/2010/wordprocessingGroup" xmlns:wpi="http://schemas.microsoft.com/office/word/2010/wordprocessingInk" xmlns:wne="http://schemas.microsoft.com/office/word/2006/wordml" xmlns:wps="http://schemas.microsoft.com/office/word/2010/wordprocessingShape" mc:Ignorable="w14 w15 w16se wp14">
   <w:p>
     <w:pPr>
       <w:pStyle w:val="Footer"/>
@@ -2069,7 +2172,7 @@
 </file>
 
 <file path=word/footer2.xml><?xml version="1.0" encoding="utf-8"?>
-<w:ftr xmlns:ve="http://schemas.openxmlformats.org/markup-compatibility/2006" xmlns:o="urn:schemas-microsoft-com:office:office" xmlns:r="http://schemas.openxmlformats.org/officeDocument/2006/relationships" xmlns:m="http://schemas.openxmlformats.org/officeDocument/2006/math" xmlns:v="urn:schemas-microsoft-com:vml" xmlns:wp="http://schemas.openxmlformats.org/drawingml/2006/wordprocessingDrawing" xmlns:w10="urn:schemas-microsoft-com:office:word" xmlns:w="http://schemas.openxmlformats.org/wordprocessingml/2006/main" xmlns:wne="http://schemas.microsoft.com/office/word/2006/wordml">
+<w:ftr xmlns:wpc="http://schemas.microsoft.com/office/word/2010/wordprocessingCanvas" xmlns:cx="http://schemas.microsoft.com/office/drawing/2014/chartex" xmlns:cx1="http://schemas.microsoft.com/office/drawing/2015/9/8/chartex" xmlns:mc="http://schemas.openxmlformats.org/markup-compatibility/2006" xmlns:o="urn:schemas-microsoft-com:office:office" xmlns:r="http://schemas.openxmlformats.org/officeDocument/2006/relationships" xmlns:m="http://schemas.openxmlformats.org/officeDocument/2006/math" xmlns:v="urn:schemas-microsoft-com:vml" xmlns:wp14="http://schemas.microsoft.com/office/word/2010/wordprocessingDrawing" xmlns:wp="http://schemas.openxmlformats.org/drawingml/2006/wordprocessingDrawing" xmlns:w10="urn:schemas-microsoft-com:office:word" xmlns:w="http://schemas.openxmlformats.org/wordprocessingml/2006/main" xmlns:w14="http://schemas.microsoft.com/office/word/2010/wordml" xmlns:w15="http://schemas.microsoft.com/office/word/2012/wordml" xmlns:w16se="http://schemas.microsoft.com/office/word/2015/wordml/symex" xmlns:wpg="http://schemas.microsoft.com/office/word/2010/wordprocessingGroup" xmlns:wpi="http://schemas.microsoft.com/office/word/2010/wordprocessingInk" xmlns:wne="http://schemas.microsoft.com/office/word/2006/wordml" xmlns:wps="http://schemas.microsoft.com/office/word/2010/wordprocessingShape" mc:Ignorable="w14 w15 w16se wp14">
   <w:p>
     <w:pPr>
       <w:pStyle w:val="Header"/>
@@ -2085,7 +2188,7 @@
         <w:rPr>
           <w:noProof/>
         </w:rPr>
-        <w:t>8/15/2016</w:t>
+        <w:t>2/1/2018</w:t>
       </w:r>
     </w:fldSimple>
     <w:r>
@@ -2110,7 +2213,7 @@
       <w:rPr>
         <w:noProof/>
       </w:rPr>
-      <w:t>1</w:t>
+      <w:t>10</w:t>
     </w:r>
     <w:r>
       <w:fldChar w:fldCharType="end"/>
@@ -2144,7 +2247,7 @@
 </file>
 
 <file path=word/footer3.xml><?xml version="1.0" encoding="utf-8"?>
-<w:ftr xmlns:ve="http://schemas.openxmlformats.org/markup-compatibility/2006" xmlns:o="urn:schemas-microsoft-com:office:office" xmlns:r="http://schemas.openxmlformats.org/officeDocument/2006/relationships" xmlns:m="http://schemas.openxmlformats.org/officeDocument/2006/math" xmlns:v="urn:schemas-microsoft-com:vml" xmlns:wp="http://schemas.openxmlformats.org/drawingml/2006/wordprocessingDrawing" xmlns:w10="urn:schemas-microsoft-com:office:word" xmlns:w="http://schemas.openxmlformats.org/wordprocessingml/2006/main" xmlns:wne="http://schemas.microsoft.com/office/word/2006/wordml">
+<w:ftr xmlns:wpc="http://schemas.microsoft.com/office/word/2010/wordprocessingCanvas" xmlns:cx="http://schemas.microsoft.com/office/drawing/2014/chartex" xmlns:cx1="http://schemas.microsoft.com/office/drawing/2015/9/8/chartex" xmlns:mc="http://schemas.openxmlformats.org/markup-compatibility/2006" xmlns:o="urn:schemas-microsoft-com:office:office" xmlns:r="http://schemas.openxmlformats.org/officeDocument/2006/relationships" xmlns:m="http://schemas.openxmlformats.org/officeDocument/2006/math" xmlns:v="urn:schemas-microsoft-com:vml" xmlns:wp14="http://schemas.microsoft.com/office/word/2010/wordprocessingDrawing" xmlns:wp="http://schemas.openxmlformats.org/drawingml/2006/wordprocessingDrawing" xmlns:w10="urn:schemas-microsoft-com:office:word" xmlns:w="http://schemas.openxmlformats.org/wordprocessingml/2006/main" xmlns:w14="http://schemas.microsoft.com/office/word/2010/wordml" xmlns:w15="http://schemas.microsoft.com/office/word/2012/wordml" xmlns:w16se="http://schemas.microsoft.com/office/word/2015/wordml/symex" xmlns:wpg="http://schemas.microsoft.com/office/word/2010/wordprocessingGroup" xmlns:wpi="http://schemas.microsoft.com/office/word/2010/wordprocessingInk" xmlns:wne="http://schemas.microsoft.com/office/word/2006/wordml" xmlns:wps="http://schemas.microsoft.com/office/word/2010/wordprocessingShape" mc:Ignorable="w14 w15 w16se wp14">
   <w:p>
     <w:pPr>
       <w:pStyle w:val="Footer"/>
@@ -2196,7 +2299,7 @@
 </file>
 
 <file path=word/footnotes.xml><?xml version="1.0" encoding="utf-8"?>
-<w:footnotes xmlns:ve="http://schemas.openxmlformats.org/markup-compatibility/2006" xmlns:o="urn:schemas-microsoft-com:office:office" xmlns:r="http://schemas.openxmlformats.org/officeDocument/2006/relationships" xmlns:m="http://schemas.openxmlformats.org/officeDocument/2006/math" xmlns:v="urn:schemas-microsoft-com:vml" xmlns:wp="http://schemas.openxmlformats.org/drawingml/2006/wordprocessingDrawing" xmlns:w10="urn:schemas-microsoft-com:office:word" xmlns:w="http://schemas.openxmlformats.org/wordprocessingml/2006/main" xmlns:wne="http://schemas.microsoft.com/office/word/2006/wordml">
+<w:footnotes xmlns:wpc="http://schemas.microsoft.com/office/word/2010/wordprocessingCanvas" xmlns:cx="http://schemas.microsoft.com/office/drawing/2014/chartex" xmlns:cx1="http://schemas.microsoft.com/office/drawing/2015/9/8/chartex" xmlns:mc="http://schemas.openxmlformats.org/markup-compatibility/2006" xmlns:o="urn:schemas-microsoft-com:office:office" xmlns:r="http://schemas.openxmlformats.org/officeDocument/2006/relationships" xmlns:m="http://schemas.openxmlformats.org/officeDocument/2006/math" xmlns:v="urn:schemas-microsoft-com:vml" xmlns:wp14="http://schemas.microsoft.com/office/word/2010/wordprocessingDrawing" xmlns:wp="http://schemas.openxmlformats.org/drawingml/2006/wordprocessingDrawing" xmlns:w10="urn:schemas-microsoft-com:office:word" xmlns:w="http://schemas.openxmlformats.org/wordprocessingml/2006/main" xmlns:w14="http://schemas.microsoft.com/office/word/2010/wordml" xmlns:w15="http://schemas.microsoft.com/office/word/2012/wordml" xmlns:w16se="http://schemas.microsoft.com/office/word/2015/wordml/symex" xmlns:wpg="http://schemas.microsoft.com/office/word/2010/wordprocessingGroup" xmlns:wpi="http://schemas.microsoft.com/office/word/2010/wordprocessingInk" xmlns:wne="http://schemas.microsoft.com/office/word/2006/wordml" xmlns:wps="http://schemas.microsoft.com/office/word/2010/wordprocessingShape" mc:Ignorable="w14 w15 w16se wp14">
   <w:footnote w:type="separator" w:id="-1">
     <w:p>
       <w:r>
@@ -2215,7 +2318,7 @@
 </file>
 
 <file path=word/header1.xml><?xml version="1.0" encoding="utf-8"?>
-<w:hdr xmlns:ve="http://schemas.openxmlformats.org/markup-compatibility/2006" xmlns:o="urn:schemas-microsoft-com:office:office" xmlns:r="http://schemas.openxmlformats.org/officeDocument/2006/relationships" xmlns:m="http://schemas.openxmlformats.org/officeDocument/2006/math" xmlns:v="urn:schemas-microsoft-com:vml" xmlns:wp="http://schemas.openxmlformats.org/drawingml/2006/wordprocessingDrawing" xmlns:w10="urn:schemas-microsoft-com:office:word" xmlns:w="http://schemas.openxmlformats.org/wordprocessingml/2006/main" xmlns:wne="http://schemas.microsoft.com/office/word/2006/wordml">
+<w:hdr xmlns:wpc="http://schemas.microsoft.com/office/word/2010/wordprocessingCanvas" xmlns:cx="http://schemas.microsoft.com/office/drawing/2014/chartex" xmlns:cx1="http://schemas.microsoft.com/office/drawing/2015/9/8/chartex" xmlns:mc="http://schemas.openxmlformats.org/markup-compatibility/2006" xmlns:o="urn:schemas-microsoft-com:office:office" xmlns:r="http://schemas.openxmlformats.org/officeDocument/2006/relationships" xmlns:m="http://schemas.openxmlformats.org/officeDocument/2006/math" xmlns:v="urn:schemas-microsoft-com:vml" xmlns:wp14="http://schemas.microsoft.com/office/word/2010/wordprocessingDrawing" xmlns:wp="http://schemas.openxmlformats.org/drawingml/2006/wordprocessingDrawing" xmlns:w10="urn:schemas-microsoft-com:office:word" xmlns:w="http://schemas.openxmlformats.org/wordprocessingml/2006/main" xmlns:w14="http://schemas.microsoft.com/office/word/2010/wordml" xmlns:w15="http://schemas.microsoft.com/office/word/2012/wordml" xmlns:w16se="http://schemas.microsoft.com/office/word/2015/wordml/symex" xmlns:wpg="http://schemas.microsoft.com/office/word/2010/wordprocessingGroup" xmlns:wpi="http://schemas.microsoft.com/office/word/2010/wordprocessingInk" xmlns:wne="http://schemas.microsoft.com/office/word/2006/wordml" xmlns:wps="http://schemas.microsoft.com/office/word/2010/wordprocessingShape" mc:Ignorable="w14 w15 w16se wp14">
   <w:p>
     <w:pPr>
       <w:pStyle w:val="Header"/>
@@ -2225,7 +2328,7 @@
 </file>
 
 <file path=word/header2.xml><?xml version="1.0" encoding="utf-8"?>
-<w:hdr xmlns:ve="http://schemas.openxmlformats.org/markup-compatibility/2006" xmlns:o="urn:schemas-microsoft-com:office:office" xmlns:r="http://schemas.openxmlformats.org/officeDocument/2006/relationships" xmlns:m="http://schemas.openxmlformats.org/officeDocument/2006/math" xmlns:v="urn:schemas-microsoft-com:vml" xmlns:wp="http://schemas.openxmlformats.org/drawingml/2006/wordprocessingDrawing" xmlns:w10="urn:schemas-microsoft-com:office:word" xmlns:w="http://schemas.openxmlformats.org/wordprocessingml/2006/main" xmlns:wne="http://schemas.microsoft.com/office/word/2006/wordml">
+<w:hdr xmlns:wpc="http://schemas.microsoft.com/office/word/2010/wordprocessingCanvas" xmlns:cx="http://schemas.microsoft.com/office/drawing/2014/chartex" xmlns:cx1="http://schemas.microsoft.com/office/drawing/2015/9/8/chartex" xmlns:mc="http://schemas.openxmlformats.org/markup-compatibility/2006" xmlns:o="urn:schemas-microsoft-com:office:office" xmlns:r="http://schemas.openxmlformats.org/officeDocument/2006/relationships" xmlns:m="http://schemas.openxmlformats.org/officeDocument/2006/math" xmlns:v="urn:schemas-microsoft-com:vml" xmlns:wp14="http://schemas.microsoft.com/office/word/2010/wordprocessingDrawing" xmlns:wp="http://schemas.openxmlformats.org/drawingml/2006/wordprocessingDrawing" xmlns:w10="urn:schemas-microsoft-com:office:word" xmlns:w="http://schemas.openxmlformats.org/wordprocessingml/2006/main" xmlns:w14="http://schemas.microsoft.com/office/word/2010/wordml" xmlns:w15="http://schemas.microsoft.com/office/word/2012/wordml" xmlns:w16se="http://schemas.microsoft.com/office/word/2015/wordml/symex" xmlns:wpg="http://schemas.microsoft.com/office/word/2010/wordprocessingGroup" xmlns:wpi="http://schemas.microsoft.com/office/word/2010/wordprocessingInk" xmlns:wne="http://schemas.microsoft.com/office/word/2006/wordml" xmlns:wps="http://schemas.microsoft.com/office/word/2010/wordprocessingShape" mc:Ignorable="w14 w15 w16se wp14">
   <w:p>
     <w:pPr>
       <w:pStyle w:val="Header"/>
@@ -2233,11 +2336,13 @@
         <w:tab w:val="center" w:pos="4680"/>
       </w:tabs>
       <w:spacing w:after="0" w:line="240" w:lineRule="auto"/>
+      <w:rPr>
+        <w:lang w:val="fr-FR"/>
+      </w:rPr>
     </w:pPr>
     <w:r>
       <w:rPr>
         <w:noProof/>
-        <w:lang w:val="en-GB" w:eastAsia="en-GB"/>
       </w:rPr>
       <w:drawing>
         <wp:anchor distT="0" distB="0" distL="114300" distR="114300" simplePos="0" relativeHeight="251658240" behindDoc="0" locked="0" layoutInCell="1" allowOverlap="1">
@@ -2292,13 +2397,22 @@
       </w:drawing>
     </w:r>
     <w:r>
+      <w:rPr>
+        <w:lang w:val="fr-FR"/>
+      </w:rPr>
       <w:t xml:space="preserve"> </w:t>
     </w:r>
     <w:r>
+      <w:rPr>
+        <w:lang w:val="fr-FR"/>
+      </w:rPr>
       <w:tab/>
       <w:t>oca micro implementation guide</w:t>
     </w:r>
     <w:r>
+      <w:rPr>
+        <w:lang w:val="fr-FR"/>
+      </w:rPr>
       <w:tab/>
       <w:t>rev: 01</w:t>
     </w:r>
@@ -2307,7 +2421,7 @@
 </file>
 
 <file path=word/header3.xml><?xml version="1.0" encoding="utf-8"?>
-<w:hdr xmlns:ve="http://schemas.openxmlformats.org/markup-compatibility/2006" xmlns:o="urn:schemas-microsoft-com:office:office" xmlns:r="http://schemas.openxmlformats.org/officeDocument/2006/relationships" xmlns:m="http://schemas.openxmlformats.org/officeDocument/2006/math" xmlns:v="urn:schemas-microsoft-com:vml" xmlns:wp="http://schemas.openxmlformats.org/drawingml/2006/wordprocessingDrawing" xmlns:w10="urn:schemas-microsoft-com:office:word" xmlns:w="http://schemas.openxmlformats.org/wordprocessingml/2006/main" xmlns:wne="http://schemas.microsoft.com/office/word/2006/wordml">
+<w:hdr xmlns:wpc="http://schemas.microsoft.com/office/word/2010/wordprocessingCanvas" xmlns:cx="http://schemas.microsoft.com/office/drawing/2014/chartex" xmlns:cx1="http://schemas.microsoft.com/office/drawing/2015/9/8/chartex" xmlns:mc="http://schemas.openxmlformats.org/markup-compatibility/2006" xmlns:o="urn:schemas-microsoft-com:office:office" xmlns:r="http://schemas.openxmlformats.org/officeDocument/2006/relationships" xmlns:m="http://schemas.openxmlformats.org/officeDocument/2006/math" xmlns:v="urn:schemas-microsoft-com:vml" xmlns:wp14="http://schemas.microsoft.com/office/word/2010/wordprocessingDrawing" xmlns:wp="http://schemas.openxmlformats.org/drawingml/2006/wordprocessingDrawing" xmlns:w10="urn:schemas-microsoft-com:office:word" xmlns:w="http://schemas.openxmlformats.org/wordprocessingml/2006/main" xmlns:w14="http://schemas.microsoft.com/office/word/2010/wordml" xmlns:w15="http://schemas.microsoft.com/office/word/2012/wordml" xmlns:w16se="http://schemas.microsoft.com/office/word/2015/wordml/symex" xmlns:wpg="http://schemas.microsoft.com/office/word/2010/wordprocessingGroup" xmlns:wpi="http://schemas.microsoft.com/office/word/2010/wordprocessingInk" xmlns:wne="http://schemas.microsoft.com/office/word/2006/wordml" xmlns:wps="http://schemas.microsoft.com/office/word/2010/wordprocessingShape" mc:Ignorable="w14 w15 w16se wp14">
   <w:p>
     <w:pPr>
       <w:pStyle w:val="Header"/>
@@ -2317,8 +2431,8 @@
 </file>
 
 <file path=word/numbering.xml><?xml version="1.0" encoding="utf-8"?>
-<w:numbering xmlns:ve="http://schemas.openxmlformats.org/markup-compatibility/2006" xmlns:o="urn:schemas-microsoft-com:office:office" xmlns:r="http://schemas.openxmlformats.org/officeDocument/2006/relationships" xmlns:m="http://schemas.openxmlformats.org/officeDocument/2006/math" xmlns:v="urn:schemas-microsoft-com:vml" xmlns:wp="http://schemas.openxmlformats.org/drawingml/2006/wordprocessingDrawing" xmlns:w10="urn:schemas-microsoft-com:office:word" xmlns:w="http://schemas.openxmlformats.org/wordprocessingml/2006/main" xmlns:wne="http://schemas.microsoft.com/office/word/2006/wordml">
-  <w:abstractNum w:abstractNumId="0">
+<w:numbering xmlns:wpc="http://schemas.microsoft.com/office/word/2010/wordprocessingCanvas" xmlns:cx="http://schemas.microsoft.com/office/drawing/2014/chartex" xmlns:cx1="http://schemas.microsoft.com/office/drawing/2015/9/8/chartex" xmlns:mc="http://schemas.openxmlformats.org/markup-compatibility/2006" xmlns:o="urn:schemas-microsoft-com:office:office" xmlns:r="http://schemas.openxmlformats.org/officeDocument/2006/relationships" xmlns:m="http://schemas.openxmlformats.org/officeDocument/2006/math" xmlns:v="urn:schemas-microsoft-com:vml" xmlns:wp14="http://schemas.microsoft.com/office/word/2010/wordprocessingDrawing" xmlns:wp="http://schemas.openxmlformats.org/drawingml/2006/wordprocessingDrawing" xmlns:w10="urn:schemas-microsoft-com:office:word" xmlns:w="http://schemas.openxmlformats.org/wordprocessingml/2006/main" xmlns:w14="http://schemas.microsoft.com/office/word/2010/wordml" xmlns:w15="http://schemas.microsoft.com/office/word/2012/wordml" xmlns:w16se="http://schemas.microsoft.com/office/word/2015/wordml/symex" xmlns:wpg="http://schemas.microsoft.com/office/word/2010/wordprocessingGroup" xmlns:wpi="http://schemas.microsoft.com/office/word/2010/wordprocessingInk" xmlns:wne="http://schemas.microsoft.com/office/word/2006/wordml" xmlns:wps="http://schemas.microsoft.com/office/word/2010/wordprocessingShape" mc:Ignorable="w14 w15 w16se wp14">
+  <w:abstractNum w:abstractNumId="0" w15:restartNumberingAfterBreak="0">
     <w:nsid w:val="FFFFFF7C"/>
     <w:multiLevelType w:val="singleLevel"/>
     <w:tmpl w:val="8024550E"/>
@@ -2336,7 +2450,7 @@
       </w:pPr>
     </w:lvl>
   </w:abstractNum>
-  <w:abstractNum w:abstractNumId="1">
+  <w:abstractNum w:abstractNumId="1" w15:restartNumberingAfterBreak="0">
     <w:nsid w:val="FFFFFF7D"/>
     <w:multiLevelType w:val="singleLevel"/>
     <w:tmpl w:val="F7AE5C82"/>
@@ -2354,7 +2468,7 @@
       </w:pPr>
     </w:lvl>
   </w:abstractNum>
-  <w:abstractNum w:abstractNumId="2">
+  <w:abstractNum w:abstractNumId="2" w15:restartNumberingAfterBreak="0">
     <w:nsid w:val="FFFFFF7E"/>
     <w:multiLevelType w:val="singleLevel"/>
     <w:tmpl w:val="044E7034"/>
@@ -2372,7 +2486,7 @@
       </w:pPr>
     </w:lvl>
   </w:abstractNum>
-  <w:abstractNum w:abstractNumId="3">
+  <w:abstractNum w:abstractNumId="3" w15:restartNumberingAfterBreak="0">
     <w:nsid w:val="FFFFFF7F"/>
     <w:multiLevelType w:val="singleLevel"/>
     <w:tmpl w:val="DBF6FCA2"/>
@@ -2390,7 +2504,7 @@
       </w:pPr>
     </w:lvl>
   </w:abstractNum>
-  <w:abstractNum w:abstractNumId="4">
+  <w:abstractNum w:abstractNumId="4" w15:restartNumberingAfterBreak="0">
     <w:nsid w:val="FFFFFF80"/>
     <w:multiLevelType w:val="singleLevel"/>
     <w:tmpl w:val="1728DA24"/>
@@ -2411,7 +2525,7 @@
       </w:rPr>
     </w:lvl>
   </w:abstractNum>
-  <w:abstractNum w:abstractNumId="5">
+  <w:abstractNum w:abstractNumId="5" w15:restartNumberingAfterBreak="0">
     <w:nsid w:val="FFFFFF81"/>
     <w:multiLevelType w:val="singleLevel"/>
     <w:tmpl w:val="8084EAE6"/>
@@ -2432,7 +2546,7 @@
       </w:rPr>
     </w:lvl>
   </w:abstractNum>
-  <w:abstractNum w:abstractNumId="6">
+  <w:abstractNum w:abstractNumId="6" w15:restartNumberingAfterBreak="0">
     <w:nsid w:val="FFFFFF82"/>
     <w:multiLevelType w:val="singleLevel"/>
     <w:tmpl w:val="19FE90F8"/>
@@ -2453,7 +2567,7 @@
       </w:rPr>
     </w:lvl>
   </w:abstractNum>
-  <w:abstractNum w:abstractNumId="7">
+  <w:abstractNum w:abstractNumId="7" w15:restartNumberingAfterBreak="0">
     <w:nsid w:val="FFFFFF83"/>
     <w:multiLevelType w:val="singleLevel"/>
     <w:tmpl w:val="72BC3808"/>
@@ -2474,7 +2588,7 @@
       </w:rPr>
     </w:lvl>
   </w:abstractNum>
-  <w:abstractNum w:abstractNumId="8">
+  <w:abstractNum w:abstractNumId="8" w15:restartNumberingAfterBreak="0">
     <w:nsid w:val="FFFFFF88"/>
     <w:multiLevelType w:val="singleLevel"/>
     <w:tmpl w:val="BADE6E24"/>
@@ -2492,7 +2606,7 @@
       </w:pPr>
     </w:lvl>
   </w:abstractNum>
-  <w:abstractNum w:abstractNumId="9">
+  <w:abstractNum w:abstractNumId="9" w15:restartNumberingAfterBreak="0">
     <w:nsid w:val="FFFFFF89"/>
     <w:multiLevelType w:val="singleLevel"/>
     <w:tmpl w:val="F24A818A"/>
@@ -2513,7 +2627,7 @@
       </w:rPr>
     </w:lvl>
   </w:abstractNum>
-  <w:abstractNum w:abstractNumId="10">
+  <w:abstractNum w:abstractNumId="10" w15:restartNumberingAfterBreak="0">
     <w:nsid w:val="00A444A3"/>
     <w:multiLevelType w:val="hybridMultilevel"/>
     <w:tmpl w:val="E160E58E"/>
@@ -2599,7 +2713,7 @@
       </w:pPr>
     </w:lvl>
   </w:abstractNum>
-  <w:abstractNum w:abstractNumId="11">
+  <w:abstractNum w:abstractNumId="11" w15:restartNumberingAfterBreak="0">
     <w:nsid w:val="0A162B22"/>
     <w:multiLevelType w:val="multilevel"/>
     <w:tmpl w:val="877298FE"/>
@@ -2716,7 +2830,7 @@
       </w:rPr>
     </w:lvl>
   </w:abstractNum>
-  <w:abstractNum w:abstractNumId="12">
+  <w:abstractNum w:abstractNumId="12" w15:restartNumberingAfterBreak="0">
     <w:nsid w:val="0C070998"/>
     <w:multiLevelType w:val="hybridMultilevel"/>
     <w:tmpl w:val="90AEE308"/>
@@ -2802,7 +2916,7 @@
       </w:pPr>
     </w:lvl>
   </w:abstractNum>
-  <w:abstractNum w:abstractNumId="13">
+  <w:abstractNum w:abstractNumId="13" w15:restartNumberingAfterBreak="0">
     <w:nsid w:val="0E4F2C16"/>
     <w:multiLevelType w:val="hybridMultilevel"/>
     <w:tmpl w:val="077687A6"/>
@@ -2888,7 +3002,7 @@
       </w:pPr>
     </w:lvl>
   </w:abstractNum>
-  <w:abstractNum w:abstractNumId="14">
+  <w:abstractNum w:abstractNumId="14" w15:restartNumberingAfterBreak="0">
     <w:nsid w:val="144C4C59"/>
     <w:multiLevelType w:val="hybridMultilevel"/>
     <w:tmpl w:val="5358E31E"/>
@@ -3001,7 +3115,7 @@
       </w:rPr>
     </w:lvl>
   </w:abstractNum>
-  <w:abstractNum w:abstractNumId="15">
+  <w:abstractNum w:abstractNumId="15" w15:restartNumberingAfterBreak="0">
     <w:nsid w:val="1E9D34FC"/>
     <w:multiLevelType w:val="hybridMultilevel"/>
     <w:tmpl w:val="EEFAB412"/>
@@ -3142,7 +3256,7 @@
       </w:rPr>
     </w:lvl>
   </w:abstractNum>
-  <w:abstractNum w:abstractNumId="16">
+  <w:abstractNum w:abstractNumId="16" w15:restartNumberingAfterBreak="0">
     <w:nsid w:val="22CD5A5C"/>
     <w:multiLevelType w:val="hybridMultilevel"/>
     <w:tmpl w:val="7B8E8C36"/>
@@ -3255,7 +3369,7 @@
       </w:rPr>
     </w:lvl>
   </w:abstractNum>
-  <w:abstractNum w:abstractNumId="17">
+  <w:abstractNum w:abstractNumId="17" w15:restartNumberingAfterBreak="0">
     <w:nsid w:val="2B0652A0"/>
     <w:multiLevelType w:val="singleLevel"/>
     <w:tmpl w:val="52666A70"/>
@@ -3275,7 +3389,7 @@
       </w:rPr>
     </w:lvl>
   </w:abstractNum>
-  <w:abstractNum w:abstractNumId="18">
+  <w:abstractNum w:abstractNumId="18" w15:restartNumberingAfterBreak="0">
     <w:nsid w:val="35327953"/>
     <w:multiLevelType w:val="hybridMultilevel"/>
     <w:tmpl w:val="7A5A4B36"/>
@@ -3388,7 +3502,7 @@
       </w:rPr>
     </w:lvl>
   </w:abstractNum>
-  <w:abstractNum w:abstractNumId="19">
+  <w:abstractNum w:abstractNumId="19" w15:restartNumberingAfterBreak="0">
     <w:nsid w:val="35C053C5"/>
     <w:multiLevelType w:val="hybridMultilevel"/>
     <w:tmpl w:val="C25022AA"/>
@@ -3474,7 +3588,7 @@
       </w:pPr>
     </w:lvl>
   </w:abstractNum>
-  <w:abstractNum w:abstractNumId="20">
+  <w:abstractNum w:abstractNumId="20" w15:restartNumberingAfterBreak="0">
     <w:nsid w:val="3CC91F26"/>
     <w:multiLevelType w:val="multilevel"/>
     <w:tmpl w:val="2F043256"/>
@@ -3584,7 +3698,7 @@
       </w:pPr>
     </w:lvl>
   </w:abstractNum>
-  <w:abstractNum w:abstractNumId="21">
+  <w:abstractNum w:abstractNumId="21" w15:restartNumberingAfterBreak="0">
     <w:nsid w:val="4CDC5480"/>
     <w:multiLevelType w:val="hybridMultilevel"/>
     <w:tmpl w:val="11ECD812"/>
@@ -3697,7 +3811,7 @@
       </w:rPr>
     </w:lvl>
   </w:abstractNum>
-  <w:abstractNum w:abstractNumId="22">
+  <w:abstractNum w:abstractNumId="22" w15:restartNumberingAfterBreak="0">
     <w:nsid w:val="4F680315"/>
     <w:multiLevelType w:val="hybridMultilevel"/>
     <w:tmpl w:val="36024896"/>
@@ -3810,7 +3924,7 @@
       </w:rPr>
     </w:lvl>
   </w:abstractNum>
-  <w:abstractNum w:abstractNumId="23">
+  <w:abstractNum w:abstractNumId="23" w15:restartNumberingAfterBreak="0">
     <w:nsid w:val="53663B62"/>
     <w:multiLevelType w:val="hybridMultilevel"/>
     <w:tmpl w:val="B4E42986"/>
@@ -3896,7 +4010,7 @@
       </w:pPr>
     </w:lvl>
   </w:abstractNum>
-  <w:abstractNum w:abstractNumId="24">
+  <w:abstractNum w:abstractNumId="24" w15:restartNumberingAfterBreak="0">
     <w:nsid w:val="5587650F"/>
     <w:multiLevelType w:val="hybridMultilevel"/>
     <w:tmpl w:val="5DE0DBC6"/>
@@ -4009,7 +4123,7 @@
       </w:rPr>
     </w:lvl>
   </w:abstractNum>
-  <w:abstractNum w:abstractNumId="25">
+  <w:abstractNum w:abstractNumId="25" w15:restartNumberingAfterBreak="0">
     <w:nsid w:val="5D2113B9"/>
     <w:multiLevelType w:val="hybridMultilevel"/>
     <w:tmpl w:val="C76E6E42"/>
@@ -4123,7 +4237,7 @@
       </w:rPr>
     </w:lvl>
   </w:abstractNum>
-  <w:abstractNum w:abstractNumId="26">
+  <w:abstractNum w:abstractNumId="26" w15:restartNumberingAfterBreak="0">
     <w:nsid w:val="6D6B74AB"/>
     <w:multiLevelType w:val="multilevel"/>
     <w:tmpl w:val="7C6E2658"/>
@@ -4283,7 +4397,7 @@
       </w:rPr>
     </w:lvl>
   </w:abstractNum>
-  <w:abstractNum w:abstractNumId="27">
+  <w:abstractNum w:abstractNumId="27" w15:restartNumberingAfterBreak="0">
     <w:nsid w:val="77914B65"/>
     <w:multiLevelType w:val="hybridMultilevel"/>
     <w:tmpl w:val="5A224A82"/>
@@ -4523,19 +4637,8 @@
 </w:numbering>
 </file>
 
-<file path=word/people.xml><?xml version="1.0" encoding="utf-8"?>
-<w15:people xmlns:wpc="http://schemas.microsoft.com/office/word/2010/wordprocessingCanvas" xmlns:mc="http://schemas.openxmlformats.org/markup-compatibility/2006" xmlns:o="urn:schemas-microsoft-com:office:office" xmlns:r="http://schemas.openxmlformats.org/officeDocument/2006/relationships" xmlns:m="http://schemas.openxmlformats.org/officeDocument/2006/math" xmlns:v="urn:schemas-microsoft-com:vml" xmlns:wp14="http://schemas.microsoft.com/office/word/2010/wordprocessingDrawing" xmlns:wp="http://schemas.openxmlformats.org/drawingml/2006/wordprocessingDrawing" xmlns:w10="urn:schemas-microsoft-com:office:word" xmlns:w="http://schemas.openxmlformats.org/wordprocessingml/2006/main" xmlns:w14="http://schemas.microsoft.com/office/word/2010/wordml" xmlns:w15="http://schemas.microsoft.com/office/word/2012/wordml" xmlns:wpg="http://schemas.microsoft.com/office/word/2010/wordprocessingGroup" xmlns:wpi="http://schemas.microsoft.com/office/word/2010/wordprocessingInk" xmlns:wne="http://schemas.microsoft.com/office/word/2006/wordml" xmlns:wps="http://schemas.microsoft.com/office/word/2010/wordprocessingShape" mc:Ignorable="w14 w15 wp14">
-  <w15:person w15:author="Smaak Marc (ST-CO/ENG5.1)">
-    <w15:presenceInfo w15:providerId="AD" w15:userId="S-1-5-21-377891251-1475643905-1959494604-704999"/>
-  </w15:person>
-  <w15:person w15:author="Berryman Jeff (ST-CO/ENG5)">
-    <w15:presenceInfo w15:providerId="AD" w15:userId="S-1-5-21-299502267-515967899-839522115-164717"/>
-  </w15:person>
-</w15:people>
-</file>
-
 <file path=word/styles.xml><?xml version="1.0" encoding="utf-8"?>
-<w:styles xmlns:r="http://schemas.openxmlformats.org/officeDocument/2006/relationships" xmlns:w="http://schemas.openxmlformats.org/wordprocessingml/2006/main">
+<w:styles xmlns:mc="http://schemas.openxmlformats.org/markup-compatibility/2006" xmlns:r="http://schemas.openxmlformats.org/officeDocument/2006/relationships" xmlns:w="http://schemas.openxmlformats.org/wordprocessingml/2006/main" xmlns:w14="http://schemas.microsoft.com/office/word/2010/wordml" xmlns:w15="http://schemas.microsoft.com/office/word/2012/wordml" xmlns:w16se="http://schemas.microsoft.com/office/word/2015/wordml/symex" mc:Ignorable="w14 w15 w16se">
   <w:docDefaults>
     <w:rPrDefault>
       <w:rPr>
@@ -4545,144 +4648,371 @@
     </w:rPrDefault>
     <w:pPrDefault/>
   </w:docDefaults>
-  <w:latentStyles w:defLockedState="0" w:defUIPriority="0" w:defSemiHidden="1" w:defUnhideWhenUsed="1" w:defQFormat="0" w:count="267">
-    <w:lsdException w:name="Normal" w:semiHidden="0" w:unhideWhenUsed="0" w:qFormat="1"/>
-    <w:lsdException w:name="heading 1" w:semiHidden="0" w:unhideWhenUsed="0" w:qFormat="1"/>
-    <w:lsdException w:name="heading 2" w:semiHidden="0" w:unhideWhenUsed="0" w:qFormat="1"/>
-    <w:lsdException w:name="heading 3" w:semiHidden="0" w:unhideWhenUsed="0" w:qFormat="1"/>
-    <w:lsdException w:name="heading 4" w:semiHidden="0" w:unhideWhenUsed="0" w:qFormat="1"/>
-    <w:lsdException w:name="heading 5" w:semiHidden="0" w:unhideWhenUsed="0" w:qFormat="1"/>
-    <w:lsdException w:name="heading 6" w:semiHidden="0" w:unhideWhenUsed="0" w:qFormat="1"/>
-    <w:lsdException w:name="heading 7" w:qFormat="1"/>
-    <w:lsdException w:name="heading 8" w:qFormat="1"/>
-    <w:lsdException w:name="heading 9" w:qFormat="1"/>
-    <w:lsdException w:name="toc 1" w:uiPriority="39"/>
-    <w:lsdException w:name="toc 2" w:uiPriority="39"/>
-    <w:lsdException w:name="toc 3" w:uiPriority="39"/>
-    <w:lsdException w:name="caption" w:qFormat="1"/>
-    <w:lsdException w:name="List Number" w:semiHidden="0" w:unhideWhenUsed="0"/>
-    <w:lsdException w:name="List 4" w:semiHidden="0" w:unhideWhenUsed="0"/>
-    <w:lsdException w:name="List 5" w:semiHidden="0" w:unhideWhenUsed="0"/>
-    <w:lsdException w:name="Title" w:semiHidden="0" w:unhideWhenUsed="0" w:qFormat="1"/>
-    <w:lsdException w:name="Subtitle" w:semiHidden="0" w:unhideWhenUsed="0" w:qFormat="1"/>
-    <w:lsdException w:name="Salutation" w:semiHidden="0" w:unhideWhenUsed="0"/>
-    <w:lsdException w:name="Date" w:semiHidden="0" w:unhideWhenUsed="0"/>
-    <w:lsdException w:name="Body Text First Indent" w:semiHidden="0" w:unhideWhenUsed="0"/>
-    <w:lsdException w:name="Strong" w:semiHidden="0" w:unhideWhenUsed="0" w:qFormat="1"/>
-    <w:lsdException w:name="Emphasis" w:semiHidden="0" w:unhideWhenUsed="0" w:qFormat="1"/>
-    <w:lsdException w:name="HTML Preformatted" w:uiPriority="99"/>
-    <w:lsdException w:name="Table Grid" w:semiHidden="0" w:unhideWhenUsed="0"/>
-    <w:lsdException w:name="Placeholder Text" w:uiPriority="99" w:unhideWhenUsed="0"/>
-    <w:lsdException w:name="No Spacing" w:semiHidden="0" w:uiPriority="1" w:unhideWhenUsed="0" w:qFormat="1"/>
-    <w:lsdException w:name="Light Shading" w:semiHidden="0" w:uiPriority="60" w:unhideWhenUsed="0"/>
-    <w:lsdException w:name="Light List" w:semiHidden="0" w:uiPriority="61" w:unhideWhenUsed="0"/>
-    <w:lsdException w:name="Light Grid" w:semiHidden="0" w:uiPriority="62" w:unhideWhenUsed="0"/>
-    <w:lsdException w:name="Medium Shading 1" w:semiHidden="0" w:uiPriority="63" w:unhideWhenUsed="0"/>
-    <w:lsdException w:name="Medium Shading 2" w:semiHidden="0" w:uiPriority="64" w:unhideWhenUsed="0"/>
-    <w:lsdException w:name="Medium List 1" w:semiHidden="0" w:uiPriority="65" w:unhideWhenUsed="0"/>
-    <w:lsdException w:name="Medium List 2" w:semiHidden="0" w:uiPriority="66" w:unhideWhenUsed="0"/>
-    <w:lsdException w:name="Medium Grid 1" w:semiHidden="0" w:uiPriority="67" w:unhideWhenUsed="0"/>
-    <w:lsdException w:name="Medium Grid 2" w:semiHidden="0" w:uiPriority="68" w:unhideWhenUsed="0"/>
-    <w:lsdException w:name="Medium Grid 3" w:semiHidden="0" w:uiPriority="69" w:unhideWhenUsed="0"/>
-    <w:lsdException w:name="Dark List" w:semiHidden="0" w:uiPriority="70" w:unhideWhenUsed="0"/>
-    <w:lsdException w:name="Colorful Shading" w:semiHidden="0" w:uiPriority="71" w:unhideWhenUsed="0"/>
-    <w:lsdException w:name="Colorful List" w:semiHidden="0" w:uiPriority="72" w:unhideWhenUsed="0"/>
-    <w:lsdException w:name="Colorful Grid" w:semiHidden="0" w:uiPriority="73" w:unhideWhenUsed="0"/>
-    <w:lsdException w:name="Light Shading Accent 1" w:semiHidden="0" w:uiPriority="60" w:unhideWhenUsed="0"/>
-    <w:lsdException w:name="Light List Accent 1" w:semiHidden="0" w:uiPriority="61" w:unhideWhenUsed="0"/>
-    <w:lsdException w:name="Light Grid Accent 1" w:semiHidden="0" w:uiPriority="62" w:unhideWhenUsed="0"/>
-    <w:lsdException w:name="Medium Shading 1 Accent 1" w:semiHidden="0" w:uiPriority="63" w:unhideWhenUsed="0"/>
-    <w:lsdException w:name="Medium Shading 2 Accent 1" w:semiHidden="0" w:uiPriority="64" w:unhideWhenUsed="0"/>
-    <w:lsdException w:name="Medium List 1 Accent 1" w:semiHidden="0" w:uiPriority="65" w:unhideWhenUsed="0"/>
-    <w:lsdException w:name="Revision" w:uiPriority="99" w:unhideWhenUsed="0"/>
-    <w:lsdException w:name="List Paragraph" w:semiHidden="0" w:uiPriority="34" w:unhideWhenUsed="0" w:qFormat="1"/>
-    <w:lsdException w:name="Quote" w:semiHidden="0" w:uiPriority="29" w:unhideWhenUsed="0" w:qFormat="1"/>
-    <w:lsdException w:name="Intense Quote" w:semiHidden="0" w:uiPriority="30" w:unhideWhenUsed="0" w:qFormat="1"/>
-    <w:lsdException w:name="Medium List 2 Accent 1" w:semiHidden="0" w:uiPriority="66" w:unhideWhenUsed="0"/>
-    <w:lsdException w:name="Medium Grid 1 Accent 1" w:semiHidden="0" w:uiPriority="67" w:unhideWhenUsed="0"/>
-    <w:lsdException w:name="Medium Grid 2 Accent 1" w:semiHidden="0" w:uiPriority="68" w:unhideWhenUsed="0"/>
-    <w:lsdException w:name="Medium Grid 3 Accent 1" w:semiHidden="0" w:uiPriority="69" w:unhideWhenUsed="0"/>
-    <w:lsdException w:name="Dark List Accent 1" w:semiHidden="0" w:uiPriority="70" w:unhideWhenUsed="0"/>
-    <w:lsdException w:name="Colorful Shading Accent 1" w:semiHidden="0" w:uiPriority="71" w:unhideWhenUsed="0"/>
-    <w:lsdException w:name="Colorful List Accent 1" w:semiHidden="0" w:uiPriority="72" w:unhideWhenUsed="0"/>
-    <w:lsdException w:name="Colorful Grid Accent 1" w:semiHidden="0" w:uiPriority="73" w:unhideWhenUsed="0"/>
-    <w:lsdException w:name="Light Shading Accent 2" w:semiHidden="0" w:uiPriority="60" w:unhideWhenUsed="0"/>
-    <w:lsdException w:name="Light List Accent 2" w:semiHidden="0" w:uiPriority="61" w:unhideWhenUsed="0"/>
-    <w:lsdException w:name="Light Grid Accent 2" w:semiHidden="0" w:uiPriority="62" w:unhideWhenUsed="0"/>
-    <w:lsdException w:name="Medium Shading 1 Accent 2" w:semiHidden="0" w:uiPriority="63" w:unhideWhenUsed="0"/>
-    <w:lsdException w:name="Medium Shading 2 Accent 2" w:semiHidden="0" w:uiPriority="64" w:unhideWhenUsed="0"/>
-    <w:lsdException w:name="Medium List 1 Accent 2" w:semiHidden="0" w:uiPriority="65" w:unhideWhenUsed="0"/>
-    <w:lsdException w:name="Medium List 2 Accent 2" w:semiHidden="0" w:uiPriority="66" w:unhideWhenUsed="0"/>
-    <w:lsdException w:name="Medium Grid 1 Accent 2" w:semiHidden="0" w:uiPriority="67" w:unhideWhenUsed="0"/>
-    <w:lsdException w:name="Medium Grid 2 Accent 2" w:semiHidden="0" w:uiPriority="68" w:unhideWhenUsed="0"/>
-    <w:lsdException w:name="Medium Grid 3 Accent 2" w:semiHidden="0" w:uiPriority="69" w:unhideWhenUsed="0"/>
-    <w:lsdException w:name="Dark List Accent 2" w:semiHidden="0" w:uiPriority="70" w:unhideWhenUsed="0"/>
-    <w:lsdException w:name="Colorful Shading Accent 2" w:semiHidden="0" w:uiPriority="71" w:unhideWhenUsed="0"/>
-    <w:lsdException w:name="Colorful List Accent 2" w:semiHidden="0" w:uiPriority="72" w:unhideWhenUsed="0"/>
-    <w:lsdException w:name="Colorful Grid Accent 2" w:semiHidden="0" w:uiPriority="73" w:unhideWhenUsed="0"/>
-    <w:lsdException w:name="Light Shading Accent 3" w:semiHidden="0" w:uiPriority="60" w:unhideWhenUsed="0"/>
-    <w:lsdException w:name="Light List Accent 3" w:semiHidden="0" w:uiPriority="61" w:unhideWhenUsed="0"/>
-    <w:lsdException w:name="Light Grid Accent 3" w:semiHidden="0" w:uiPriority="62" w:unhideWhenUsed="0"/>
-    <w:lsdException w:name="Medium Shading 1 Accent 3" w:semiHidden="0" w:uiPriority="63" w:unhideWhenUsed="0"/>
-    <w:lsdException w:name="Medium Shading 2 Accent 3" w:semiHidden="0" w:uiPriority="64" w:unhideWhenUsed="0"/>
-    <w:lsdException w:name="Medium List 1 Accent 3" w:semiHidden="0" w:uiPriority="65" w:unhideWhenUsed="0"/>
-    <w:lsdException w:name="Medium List 2 Accent 3" w:semiHidden="0" w:uiPriority="66" w:unhideWhenUsed="0"/>
-    <w:lsdException w:name="Medium Grid 1 Accent 3" w:semiHidden="0" w:uiPriority="67" w:unhideWhenUsed="0"/>
-    <w:lsdException w:name="Medium Grid 2 Accent 3" w:semiHidden="0" w:uiPriority="68" w:unhideWhenUsed="0"/>
-    <w:lsdException w:name="Medium Grid 3 Accent 3" w:semiHidden="0" w:uiPriority="69" w:unhideWhenUsed="0"/>
-    <w:lsdException w:name="Dark List Accent 3" w:semiHidden="0" w:uiPriority="70" w:unhideWhenUsed="0"/>
-    <w:lsdException w:name="Colorful Shading Accent 3" w:semiHidden="0" w:uiPriority="71" w:unhideWhenUsed="0"/>
-    <w:lsdException w:name="Colorful List Accent 3" w:semiHidden="0" w:uiPriority="72" w:unhideWhenUsed="0"/>
-    <w:lsdException w:name="Colorful Grid Accent 3" w:semiHidden="0" w:uiPriority="73" w:unhideWhenUsed="0"/>
-    <w:lsdException w:name="Light Shading Accent 4" w:semiHidden="0" w:uiPriority="60" w:unhideWhenUsed="0"/>
-    <w:lsdException w:name="Light List Accent 4" w:semiHidden="0" w:uiPriority="61" w:unhideWhenUsed="0"/>
-    <w:lsdException w:name="Light Grid Accent 4" w:semiHidden="0" w:uiPriority="62" w:unhideWhenUsed="0"/>
-    <w:lsdException w:name="Medium Shading 1 Accent 4" w:semiHidden="0" w:uiPriority="63" w:unhideWhenUsed="0"/>
-    <w:lsdException w:name="Medium Shading 2 Accent 4" w:semiHidden="0" w:uiPriority="64" w:unhideWhenUsed="0"/>
-    <w:lsdException w:name="Medium List 1 Accent 4" w:semiHidden="0" w:uiPriority="65" w:unhideWhenUsed="0"/>
-    <w:lsdException w:name="Medium List 2 Accent 4" w:semiHidden="0" w:uiPriority="66" w:unhideWhenUsed="0"/>
-    <w:lsdException w:name="Medium Grid 1 Accent 4" w:semiHidden="0" w:uiPriority="67" w:unhideWhenUsed="0"/>
-    <w:lsdException w:name="Medium Grid 2 Accent 4" w:semiHidden="0" w:uiPriority="68" w:unhideWhenUsed="0"/>
-    <w:lsdException w:name="Medium Grid 3 Accent 4" w:semiHidden="0" w:uiPriority="69" w:unhideWhenUsed="0"/>
-    <w:lsdException w:name="Dark List Accent 4" w:semiHidden="0" w:uiPriority="70" w:unhideWhenUsed="0"/>
-    <w:lsdException w:name="Colorful Shading Accent 4" w:semiHidden="0" w:uiPriority="71" w:unhideWhenUsed="0"/>
-    <w:lsdException w:name="Colorful List Accent 4" w:semiHidden="0" w:uiPriority="72" w:unhideWhenUsed="0"/>
-    <w:lsdException w:name="Colorful Grid Accent 4" w:semiHidden="0" w:uiPriority="73" w:unhideWhenUsed="0"/>
-    <w:lsdException w:name="Light Shading Accent 5" w:semiHidden="0" w:uiPriority="60" w:unhideWhenUsed="0"/>
-    <w:lsdException w:name="Light List Accent 5" w:semiHidden="0" w:uiPriority="61" w:unhideWhenUsed="0"/>
-    <w:lsdException w:name="Light Grid Accent 5" w:semiHidden="0" w:uiPriority="62" w:unhideWhenUsed="0"/>
-    <w:lsdException w:name="Medium Shading 1 Accent 5" w:semiHidden="0" w:uiPriority="63" w:unhideWhenUsed="0"/>
-    <w:lsdException w:name="Medium Shading 2 Accent 5" w:semiHidden="0" w:uiPriority="64" w:unhideWhenUsed="0"/>
-    <w:lsdException w:name="Medium List 1 Accent 5" w:semiHidden="0" w:uiPriority="65" w:unhideWhenUsed="0"/>
-    <w:lsdException w:name="Medium List 2 Accent 5" w:semiHidden="0" w:uiPriority="66" w:unhideWhenUsed="0"/>
-    <w:lsdException w:name="Medium Grid 1 Accent 5" w:semiHidden="0" w:uiPriority="67" w:unhideWhenUsed="0"/>
-    <w:lsdException w:name="Medium Grid 2 Accent 5" w:semiHidden="0" w:uiPriority="68" w:unhideWhenUsed="0"/>
-    <w:lsdException w:name="Medium Grid 3 Accent 5" w:semiHidden="0" w:uiPriority="69" w:unhideWhenUsed="0"/>
-    <w:lsdException w:name="Dark List Accent 5" w:semiHidden="0" w:uiPriority="70" w:unhideWhenUsed="0"/>
-    <w:lsdException w:name="Colorful Shading Accent 5" w:semiHidden="0" w:uiPriority="71" w:unhideWhenUsed="0"/>
-    <w:lsdException w:name="Colorful List Accent 5" w:semiHidden="0" w:uiPriority="72" w:unhideWhenUsed="0"/>
-    <w:lsdException w:name="Colorful Grid Accent 5" w:semiHidden="0" w:uiPriority="73" w:unhideWhenUsed="0"/>
-    <w:lsdException w:name="Light Shading Accent 6" w:semiHidden="0" w:uiPriority="60" w:unhideWhenUsed="0"/>
-    <w:lsdException w:name="Light List Accent 6" w:semiHidden="0" w:uiPriority="61" w:unhideWhenUsed="0"/>
-    <w:lsdException w:name="Light Grid Accent 6" w:semiHidden="0" w:uiPriority="62" w:unhideWhenUsed="0"/>
-    <w:lsdException w:name="Medium Shading 1 Accent 6" w:semiHidden="0" w:uiPriority="63" w:unhideWhenUsed="0"/>
-    <w:lsdException w:name="Medium Shading 2 Accent 6" w:semiHidden="0" w:uiPriority="64" w:unhideWhenUsed="0"/>
-    <w:lsdException w:name="Medium List 1 Accent 6" w:semiHidden="0" w:uiPriority="65" w:unhideWhenUsed="0"/>
-    <w:lsdException w:name="Medium List 2 Accent 6" w:semiHidden="0" w:uiPriority="66" w:unhideWhenUsed="0"/>
-    <w:lsdException w:name="Medium Grid 1 Accent 6" w:semiHidden="0" w:uiPriority="67" w:unhideWhenUsed="0"/>
-    <w:lsdException w:name="Medium Grid 2 Accent 6" w:semiHidden="0" w:uiPriority="68" w:unhideWhenUsed="0"/>
-    <w:lsdException w:name="Medium Grid 3 Accent 6" w:semiHidden="0" w:uiPriority="69" w:unhideWhenUsed="0"/>
-    <w:lsdException w:name="Dark List Accent 6" w:semiHidden="0" w:uiPriority="70" w:unhideWhenUsed="0"/>
-    <w:lsdException w:name="Colorful Shading Accent 6" w:semiHidden="0" w:uiPriority="71" w:unhideWhenUsed="0"/>
-    <w:lsdException w:name="Colorful List Accent 6" w:semiHidden="0" w:uiPriority="72" w:unhideWhenUsed="0"/>
-    <w:lsdException w:name="Colorful Grid Accent 6" w:semiHidden="0" w:uiPriority="73" w:unhideWhenUsed="0"/>
-    <w:lsdException w:name="Subtle Emphasis" w:semiHidden="0" w:uiPriority="19" w:unhideWhenUsed="0" w:qFormat="1"/>
-    <w:lsdException w:name="Intense Emphasis" w:semiHidden="0" w:uiPriority="21" w:unhideWhenUsed="0" w:qFormat="1"/>
-    <w:lsdException w:name="Subtle Reference" w:semiHidden="0" w:uiPriority="31" w:unhideWhenUsed="0" w:qFormat="1"/>
-    <w:lsdException w:name="Intense Reference" w:semiHidden="0" w:uiPriority="32" w:unhideWhenUsed="0" w:qFormat="1"/>
-    <w:lsdException w:name="Book Title" w:semiHidden="0" w:uiPriority="33" w:unhideWhenUsed="0" w:qFormat="1"/>
-    <w:lsdException w:name="Bibliography" w:uiPriority="37"/>
-    <w:lsdException w:name="TOC Heading" w:uiPriority="39" w:qFormat="1"/>
+  <w:latentStyles w:defLockedState="0" w:defUIPriority="0" w:defSemiHidden="0" w:defUnhideWhenUsed="0" w:defQFormat="0" w:count="371">
+    <w:lsdException w:name="Normal" w:qFormat="1"/>
+    <w:lsdException w:name="heading 1" w:qFormat="1"/>
+    <w:lsdException w:name="heading 2" w:qFormat="1"/>
+    <w:lsdException w:name="heading 3" w:qFormat="1"/>
+    <w:lsdException w:name="heading 4" w:qFormat="1"/>
+    <w:lsdException w:name="heading 5" w:qFormat="1"/>
+    <w:lsdException w:name="heading 6" w:qFormat="1"/>
+    <w:lsdException w:name="heading 7" w:semiHidden="1" w:unhideWhenUsed="1" w:qFormat="1"/>
+    <w:lsdException w:name="heading 8" w:semiHidden="1" w:unhideWhenUsed="1" w:qFormat="1"/>
+    <w:lsdException w:name="heading 9" w:semiHidden="1" w:unhideWhenUsed="1" w:qFormat="1"/>
+    <w:lsdException w:name="index 1" w:semiHidden="1" w:unhideWhenUsed="1"/>
+    <w:lsdException w:name="index 2" w:semiHidden="1" w:unhideWhenUsed="1"/>
+    <w:lsdException w:name="index 3" w:semiHidden="1" w:unhideWhenUsed="1"/>
+    <w:lsdException w:name="index 4" w:semiHidden="1" w:unhideWhenUsed="1"/>
+    <w:lsdException w:name="index 5" w:semiHidden="1" w:unhideWhenUsed="1"/>
+    <w:lsdException w:name="index 6" w:semiHidden="1" w:unhideWhenUsed="1"/>
+    <w:lsdException w:name="index 7" w:semiHidden="1" w:unhideWhenUsed="1"/>
+    <w:lsdException w:name="index 8" w:semiHidden="1" w:unhideWhenUsed="1"/>
+    <w:lsdException w:name="index 9" w:semiHidden="1" w:unhideWhenUsed="1"/>
+    <w:lsdException w:name="toc 1" w:semiHidden="1" w:uiPriority="39" w:unhideWhenUsed="1"/>
+    <w:lsdException w:name="toc 2" w:semiHidden="1" w:uiPriority="39" w:unhideWhenUsed="1"/>
+    <w:lsdException w:name="toc 3" w:semiHidden="1" w:uiPriority="39" w:unhideWhenUsed="1"/>
+    <w:lsdException w:name="toc 4" w:semiHidden="1" w:unhideWhenUsed="1"/>
+    <w:lsdException w:name="toc 5" w:semiHidden="1" w:unhideWhenUsed="1"/>
+    <w:lsdException w:name="toc 6" w:semiHidden="1" w:unhideWhenUsed="1"/>
+    <w:lsdException w:name="toc 7" w:semiHidden="1" w:unhideWhenUsed="1"/>
+    <w:lsdException w:name="toc 8" w:semiHidden="1" w:unhideWhenUsed="1"/>
+    <w:lsdException w:name="toc 9" w:semiHidden="1" w:unhideWhenUsed="1"/>
+    <w:lsdException w:name="Normal Indent" w:semiHidden="1" w:unhideWhenUsed="1"/>
+    <w:lsdException w:name="footnote text" w:semiHidden="1" w:unhideWhenUsed="1"/>
+    <w:lsdException w:name="annotation text" w:semiHidden="1" w:unhideWhenUsed="1"/>
+    <w:lsdException w:name="header" w:semiHidden="1" w:unhideWhenUsed="1"/>
+    <w:lsdException w:name="footer" w:semiHidden="1" w:unhideWhenUsed="1"/>
+    <w:lsdException w:name="index heading" w:semiHidden="1" w:unhideWhenUsed="1"/>
+    <w:lsdException w:name="caption" w:semiHidden="1" w:unhideWhenUsed="1" w:qFormat="1"/>
+    <w:lsdException w:name="table of figures" w:semiHidden="1" w:unhideWhenUsed="1"/>
+    <w:lsdException w:name="envelope address" w:semiHidden="1" w:unhideWhenUsed="1"/>
+    <w:lsdException w:name="envelope return" w:semiHidden="1" w:unhideWhenUsed="1"/>
+    <w:lsdException w:name="footnote reference" w:semiHidden="1" w:unhideWhenUsed="1"/>
+    <w:lsdException w:name="annotation reference" w:semiHidden="1" w:unhideWhenUsed="1"/>
+    <w:lsdException w:name="line number" w:semiHidden="1" w:unhideWhenUsed="1"/>
+    <w:lsdException w:name="page number" w:semiHidden="1" w:unhideWhenUsed="1"/>
+    <w:lsdException w:name="endnote reference" w:semiHidden="1" w:unhideWhenUsed="1"/>
+    <w:lsdException w:name="endnote text" w:semiHidden="1" w:unhideWhenUsed="1"/>
+    <w:lsdException w:name="table of authorities" w:semiHidden="1" w:unhideWhenUsed="1"/>
+    <w:lsdException w:name="macro" w:semiHidden="1" w:unhideWhenUsed="1"/>
+    <w:lsdException w:name="toa heading" w:semiHidden="1" w:unhideWhenUsed="1"/>
+    <w:lsdException w:name="List" w:semiHidden="1" w:unhideWhenUsed="1"/>
+    <w:lsdException w:name="List Bullet" w:semiHidden="1" w:unhideWhenUsed="1"/>
+    <w:lsdException w:name="List 2" w:semiHidden="1" w:unhideWhenUsed="1"/>
+    <w:lsdException w:name="List 3" w:semiHidden="1" w:unhideWhenUsed="1"/>
+    <w:lsdException w:name="List Bullet 2" w:semiHidden="1" w:unhideWhenUsed="1"/>
+    <w:lsdException w:name="List Bullet 3" w:semiHidden="1" w:unhideWhenUsed="1"/>
+    <w:lsdException w:name="List Bullet 4" w:semiHidden="1" w:unhideWhenUsed="1"/>
+    <w:lsdException w:name="List Bullet 5" w:semiHidden="1" w:unhideWhenUsed="1"/>
+    <w:lsdException w:name="List Number 2" w:semiHidden="1" w:unhideWhenUsed="1"/>
+    <w:lsdException w:name="List Number 3" w:semiHidden="1" w:unhideWhenUsed="1"/>
+    <w:lsdException w:name="List Number 4" w:semiHidden="1" w:unhideWhenUsed="1"/>
+    <w:lsdException w:name="List Number 5" w:semiHidden="1" w:unhideWhenUsed="1"/>
+    <w:lsdException w:name="Title" w:qFormat="1"/>
+    <w:lsdException w:name="Closing" w:semiHidden="1" w:unhideWhenUsed="1"/>
+    <w:lsdException w:name="Signature" w:semiHidden="1" w:unhideWhenUsed="1"/>
+    <w:lsdException w:name="Default Paragraph Font" w:semiHidden="1" w:unhideWhenUsed="1"/>
+    <w:lsdException w:name="Body Text" w:semiHidden="1" w:unhideWhenUsed="1"/>
+    <w:lsdException w:name="Body Text Indent" w:semiHidden="1" w:unhideWhenUsed="1"/>
+    <w:lsdException w:name="List Continue" w:semiHidden="1" w:unhideWhenUsed="1"/>
+    <w:lsdException w:name="List Continue 2" w:semiHidden="1" w:unhideWhenUsed="1"/>
+    <w:lsdException w:name="List Continue 3" w:semiHidden="1" w:unhideWhenUsed="1"/>
+    <w:lsdException w:name="List Continue 4" w:semiHidden="1" w:unhideWhenUsed="1"/>
+    <w:lsdException w:name="List Continue 5" w:semiHidden="1" w:unhideWhenUsed="1"/>
+    <w:lsdException w:name="Message Header" w:semiHidden="1" w:unhideWhenUsed="1"/>
+    <w:lsdException w:name="Subtitle" w:qFormat="1"/>
+    <w:lsdException w:name="Body Text First Indent 2" w:semiHidden="1" w:unhideWhenUsed="1"/>
+    <w:lsdException w:name="Note Heading" w:semiHidden="1" w:unhideWhenUsed="1"/>
+    <w:lsdException w:name="Body Text 2" w:semiHidden="1" w:unhideWhenUsed="1"/>
+    <w:lsdException w:name="Body Text 3" w:semiHidden="1" w:unhideWhenUsed="1"/>
+    <w:lsdException w:name="Body Text Indent 2" w:semiHidden="1" w:unhideWhenUsed="1"/>
+    <w:lsdException w:name="Body Text Indent 3" w:semiHidden="1" w:unhideWhenUsed="1"/>
+    <w:lsdException w:name="Block Text" w:semiHidden="1" w:unhideWhenUsed="1"/>
+    <w:lsdException w:name="Hyperlink" w:semiHidden="1" w:unhideWhenUsed="1"/>
+    <w:lsdException w:name="FollowedHyperlink" w:semiHidden="1" w:unhideWhenUsed="1"/>
+    <w:lsdException w:name="Strong" w:qFormat="1"/>
+    <w:lsdException w:name="Emphasis" w:qFormat="1"/>
+    <w:lsdException w:name="Document Map" w:semiHidden="1" w:unhideWhenUsed="1"/>
+    <w:lsdException w:name="Plain Text" w:semiHidden="1" w:unhideWhenUsed="1"/>
+    <w:lsdException w:name="E-mail Signature" w:semiHidden="1" w:unhideWhenUsed="1"/>
+    <w:lsdException w:name="HTML Top of Form" w:semiHidden="1" w:unhideWhenUsed="1"/>
+    <w:lsdException w:name="HTML Bottom of Form" w:semiHidden="1" w:unhideWhenUsed="1"/>
+    <w:lsdException w:name="Normal (Web)" w:semiHidden="1" w:unhideWhenUsed="1"/>
+    <w:lsdException w:name="HTML Acronym" w:semiHidden="1" w:unhideWhenUsed="1"/>
+    <w:lsdException w:name="HTML Address" w:semiHidden="1" w:unhideWhenUsed="1"/>
+    <w:lsdException w:name="HTML Cite" w:semiHidden="1" w:unhideWhenUsed="1"/>
+    <w:lsdException w:name="HTML Code" w:semiHidden="1" w:unhideWhenUsed="1"/>
+    <w:lsdException w:name="HTML Definition" w:semiHidden="1" w:unhideWhenUsed="1"/>
+    <w:lsdException w:name="HTML Keyboard" w:semiHidden="1" w:unhideWhenUsed="1"/>
+    <w:lsdException w:name="HTML Preformatted" w:semiHidden="1" w:uiPriority="99" w:unhideWhenUsed="1"/>
+    <w:lsdException w:name="HTML Sample" w:semiHidden="1" w:unhideWhenUsed="1"/>
+    <w:lsdException w:name="HTML Typewriter" w:semiHidden="1" w:unhideWhenUsed="1"/>
+    <w:lsdException w:name="HTML Variable" w:semiHidden="1" w:unhideWhenUsed="1"/>
+    <w:lsdException w:name="Normal Table" w:semiHidden="1" w:unhideWhenUsed="1"/>
+    <w:lsdException w:name="annotation subject" w:semiHidden="1" w:unhideWhenUsed="1"/>
+    <w:lsdException w:name="No List" w:semiHidden="1" w:unhideWhenUsed="1"/>
+    <w:lsdException w:name="Outline List 1" w:semiHidden="1" w:unhideWhenUsed="1"/>
+    <w:lsdException w:name="Outline List 2" w:semiHidden="1" w:unhideWhenUsed="1"/>
+    <w:lsdException w:name="Outline List 3" w:semiHidden="1" w:unhideWhenUsed="1"/>
+    <w:lsdException w:name="Table Simple 1" w:semiHidden="1" w:unhideWhenUsed="1"/>
+    <w:lsdException w:name="Table Simple 2" w:semiHidden="1" w:unhideWhenUsed="1"/>
+    <w:lsdException w:name="Table Simple 3" w:semiHidden="1" w:unhideWhenUsed="1"/>
+    <w:lsdException w:name="Table Classic 1" w:semiHidden="1" w:unhideWhenUsed="1"/>
+    <w:lsdException w:name="Table Classic 2" w:semiHidden="1" w:unhideWhenUsed="1"/>
+    <w:lsdException w:name="Table Classic 3" w:semiHidden="1" w:unhideWhenUsed="1"/>
+    <w:lsdException w:name="Table Classic 4" w:semiHidden="1" w:unhideWhenUsed="1"/>
+    <w:lsdException w:name="Table Colorful 1" w:semiHidden="1" w:unhideWhenUsed="1"/>
+    <w:lsdException w:name="Table Colorful 2" w:semiHidden="1" w:unhideWhenUsed="1"/>
+    <w:lsdException w:name="Table Colorful 3" w:semiHidden="1" w:unhideWhenUsed="1"/>
+    <w:lsdException w:name="Table Columns 1" w:semiHidden="1" w:unhideWhenUsed="1"/>
+    <w:lsdException w:name="Table Columns 2" w:semiHidden="1" w:unhideWhenUsed="1"/>
+    <w:lsdException w:name="Table Columns 3" w:semiHidden="1" w:unhideWhenUsed="1"/>
+    <w:lsdException w:name="Table Columns 4" w:semiHidden="1" w:unhideWhenUsed="1"/>
+    <w:lsdException w:name="Table Columns 5" w:semiHidden="1" w:unhideWhenUsed="1"/>
+    <w:lsdException w:name="Table Grid 1" w:semiHidden="1" w:unhideWhenUsed="1"/>
+    <w:lsdException w:name="Table Grid 2" w:semiHidden="1" w:unhideWhenUsed="1"/>
+    <w:lsdException w:name="Table Grid 3" w:semiHidden="1" w:unhideWhenUsed="1"/>
+    <w:lsdException w:name="Table Grid 4" w:semiHidden="1" w:unhideWhenUsed="1"/>
+    <w:lsdException w:name="Table Grid 5" w:semiHidden="1" w:unhideWhenUsed="1"/>
+    <w:lsdException w:name="Table Grid 6" w:semiHidden="1" w:unhideWhenUsed="1"/>
+    <w:lsdException w:name="Table Grid 7" w:semiHidden="1" w:unhideWhenUsed="1"/>
+    <w:lsdException w:name="Table Grid 8" w:semiHidden="1" w:unhideWhenUsed="1"/>
+    <w:lsdException w:name="Table List 1" w:semiHidden="1" w:unhideWhenUsed="1"/>
+    <w:lsdException w:name="Table List 2" w:semiHidden="1" w:unhideWhenUsed="1"/>
+    <w:lsdException w:name="Table List 3" w:semiHidden="1" w:unhideWhenUsed="1"/>
+    <w:lsdException w:name="Table List 4" w:semiHidden="1" w:unhideWhenUsed="1"/>
+    <w:lsdException w:name="Table List 5" w:semiHidden="1" w:unhideWhenUsed="1"/>
+    <w:lsdException w:name="Table List 6" w:semiHidden="1" w:unhideWhenUsed="1"/>
+    <w:lsdException w:name="Table List 7" w:semiHidden="1" w:unhideWhenUsed="1"/>
+    <w:lsdException w:name="Table List 8" w:semiHidden="1" w:unhideWhenUsed="1"/>
+    <w:lsdException w:name="Table 3D effects 1" w:semiHidden="1" w:unhideWhenUsed="1"/>
+    <w:lsdException w:name="Table 3D effects 2" w:semiHidden="1" w:unhideWhenUsed="1"/>
+    <w:lsdException w:name="Table 3D effects 3" w:semiHidden="1" w:unhideWhenUsed="1"/>
+    <w:lsdException w:name="Table Contemporary" w:semiHidden="1" w:unhideWhenUsed="1"/>
+    <w:lsdException w:name="Table Elegant" w:semiHidden="1" w:unhideWhenUsed="1"/>
+    <w:lsdException w:name="Table Professional" w:semiHidden="1" w:unhideWhenUsed="1"/>
+    <w:lsdException w:name="Table Subtle 1" w:semiHidden="1" w:unhideWhenUsed="1"/>
+    <w:lsdException w:name="Table Subtle 2" w:semiHidden="1" w:unhideWhenUsed="1"/>
+    <w:lsdException w:name="Table Web 1" w:semiHidden="1" w:unhideWhenUsed="1"/>
+    <w:lsdException w:name="Table Web 2" w:semiHidden="1" w:unhideWhenUsed="1"/>
+    <w:lsdException w:name="Table Web 3" w:semiHidden="1" w:unhideWhenUsed="1"/>
+    <w:lsdException w:name="Balloon Text" w:semiHidden="1" w:unhideWhenUsed="1"/>
+    <w:lsdException w:name="Table Theme" w:semiHidden="1" w:unhideWhenUsed="1"/>
+    <w:lsdException w:name="Placeholder Text" w:semiHidden="1" w:uiPriority="99"/>
+    <w:lsdException w:name="No Spacing" w:uiPriority="1" w:qFormat="1"/>
+    <w:lsdException w:name="Light Shading" w:uiPriority="60"/>
+    <w:lsdException w:name="Light List" w:uiPriority="61"/>
+    <w:lsdException w:name="Light Grid" w:uiPriority="62"/>
+    <w:lsdException w:name="Medium Shading 1" w:uiPriority="63"/>
+    <w:lsdException w:name="Medium Shading 2" w:uiPriority="64"/>
+    <w:lsdException w:name="Medium List 1" w:uiPriority="65"/>
+    <w:lsdException w:name="Medium List 2" w:uiPriority="66"/>
+    <w:lsdException w:name="Medium Grid 1" w:uiPriority="67"/>
+    <w:lsdException w:name="Medium Grid 2" w:uiPriority="68"/>
+    <w:lsdException w:name="Medium Grid 3" w:uiPriority="69"/>
+    <w:lsdException w:name="Dark List" w:uiPriority="70"/>
+    <w:lsdException w:name="Colorful Shading" w:uiPriority="71"/>
+    <w:lsdException w:name="Colorful List" w:uiPriority="72"/>
+    <w:lsdException w:name="Colorful Grid" w:uiPriority="73"/>
+    <w:lsdException w:name="Light Shading Accent 1" w:uiPriority="60"/>
+    <w:lsdException w:name="Light List Accent 1" w:uiPriority="61"/>
+    <w:lsdException w:name="Light Grid Accent 1" w:uiPriority="62"/>
+    <w:lsdException w:name="Medium Shading 1 Accent 1" w:uiPriority="63"/>
+    <w:lsdException w:name="Medium Shading 2 Accent 1" w:uiPriority="64"/>
+    <w:lsdException w:name="Medium List 1 Accent 1" w:uiPriority="65"/>
+    <w:lsdException w:name="Revision" w:semiHidden="1" w:uiPriority="99"/>
+    <w:lsdException w:name="List Paragraph" w:uiPriority="34" w:qFormat="1"/>
+    <w:lsdException w:name="Quote" w:uiPriority="29" w:qFormat="1"/>
+    <w:lsdException w:name="Intense Quote" w:uiPriority="30" w:qFormat="1"/>
+    <w:lsdException w:name="Medium List 2 Accent 1" w:uiPriority="66"/>
+    <w:lsdException w:name="Medium Grid 1 Accent 1" w:uiPriority="67"/>
+    <w:lsdException w:name="Medium Grid 2 Accent 1" w:uiPriority="68"/>
+    <w:lsdException w:name="Medium Grid 3 Accent 1" w:uiPriority="69"/>
+    <w:lsdException w:name="Dark List Accent 1" w:uiPriority="70"/>
+    <w:lsdException w:name="Colorful Shading Accent 1" w:uiPriority="71"/>
+    <w:lsdException w:name="Colorful List Accent 1" w:uiPriority="72"/>
+    <w:lsdException w:name="Colorful Grid Accent 1" w:uiPriority="73"/>
+    <w:lsdException w:name="Light Shading Accent 2" w:uiPriority="60"/>
+    <w:lsdException w:name="Light List Accent 2" w:uiPriority="61"/>
+    <w:lsdException w:name="Light Grid Accent 2" w:uiPriority="62"/>
+    <w:lsdException w:name="Medium Shading 1 Accent 2" w:uiPriority="63"/>
+    <w:lsdException w:name="Medium Shading 2 Accent 2" w:uiPriority="64"/>
+    <w:lsdException w:name="Medium List 1 Accent 2" w:uiPriority="65"/>
+    <w:lsdException w:name="Medium List 2 Accent 2" w:uiPriority="66"/>
+    <w:lsdException w:name="Medium Grid 1 Accent 2" w:uiPriority="67"/>
+    <w:lsdException w:name="Medium Grid 2 Accent 2" w:uiPriority="68"/>
+    <w:lsdException w:name="Medium Grid 3 Accent 2" w:uiPriority="69"/>
+    <w:lsdException w:name="Dark List Accent 2" w:uiPriority="70"/>
+    <w:lsdException w:name="Colorful Shading Accent 2" w:uiPriority="71"/>
+    <w:lsdException w:name="Colorful List Accent 2" w:uiPriority="72"/>
+    <w:lsdException w:name="Colorful Grid Accent 2" w:uiPriority="73"/>
+    <w:lsdException w:name="Light Shading Accent 3" w:uiPriority="60"/>
+    <w:lsdException w:name="Light List Accent 3" w:uiPriority="61"/>
+    <w:lsdException w:name="Light Grid Accent 3" w:uiPriority="62"/>
+    <w:lsdException w:name="Medium Shading 1 Accent 3" w:uiPriority="63"/>
+    <w:lsdException w:name="Medium Shading 2 Accent 3" w:uiPriority="64"/>
+    <w:lsdException w:name="Medium List 1 Accent 3" w:uiPriority="65"/>
+    <w:lsdException w:name="Medium List 2 Accent 3" w:uiPriority="66"/>
+    <w:lsdException w:name="Medium Grid 1 Accent 3" w:uiPriority="67"/>
+    <w:lsdException w:name="Medium Grid 2 Accent 3" w:uiPriority="68"/>
+    <w:lsdException w:name="Medium Grid 3 Accent 3" w:uiPriority="69"/>
+    <w:lsdException w:name="Dark List Accent 3" w:uiPriority="70"/>
+    <w:lsdException w:name="Colorful Shading Accent 3" w:uiPriority="71"/>
+    <w:lsdException w:name="Colorful List Accent 3" w:uiPriority="72"/>
+    <w:lsdException w:name="Colorful Grid Accent 3" w:uiPriority="73"/>
+    <w:lsdException w:name="Light Shading Accent 4" w:uiPriority="60"/>
+    <w:lsdException w:name="Light List Accent 4" w:uiPriority="61"/>
+    <w:lsdException w:name="Light Grid Accent 4" w:uiPriority="62"/>
+    <w:lsdException w:name="Medium Shading 1 Accent 4" w:uiPriority="63"/>
+    <w:lsdException w:name="Medium Shading 2 Accent 4" w:uiPriority="64"/>
+    <w:lsdException w:name="Medium List 1 Accent 4" w:uiPriority="65"/>
+    <w:lsdException w:name="Medium List 2 Accent 4" w:uiPriority="66"/>
+    <w:lsdException w:name="Medium Grid 1 Accent 4" w:uiPriority="67"/>
+    <w:lsdException w:name="Medium Grid 2 Accent 4" w:uiPriority="68"/>
+    <w:lsdException w:name="Medium Grid 3 Accent 4" w:uiPriority="69"/>
+    <w:lsdException w:name="Dark List Accent 4" w:uiPriority="70"/>
+    <w:lsdException w:name="Colorful Shading Accent 4" w:uiPriority="71"/>
+    <w:lsdException w:name="Colorful List Accent 4" w:uiPriority="72"/>
+    <w:lsdException w:name="Colorful Grid Accent 4" w:uiPriority="73"/>
+    <w:lsdException w:name="Light Shading Accent 5" w:uiPriority="60"/>
+    <w:lsdException w:name="Light List Accent 5" w:uiPriority="61"/>
+    <w:lsdException w:name="Light Grid Accent 5" w:uiPriority="62"/>
+    <w:lsdException w:name="Medium Shading 1 Accent 5" w:uiPriority="63"/>
+    <w:lsdException w:name="Medium Shading 2 Accent 5" w:uiPriority="64"/>
+    <w:lsdException w:name="Medium List 1 Accent 5" w:uiPriority="65"/>
+    <w:lsdException w:name="Medium List 2 Accent 5" w:uiPriority="66"/>
+    <w:lsdException w:name="Medium Grid 1 Accent 5" w:uiPriority="67"/>
+    <w:lsdException w:name="Medium Grid 2 Accent 5" w:uiPriority="68"/>
+    <w:lsdException w:name="Medium Grid 3 Accent 5" w:uiPriority="69"/>
+    <w:lsdException w:name="Dark List Accent 5" w:uiPriority="70"/>
+    <w:lsdException w:name="Colorful Shading Accent 5" w:uiPriority="71"/>
+    <w:lsdException w:name="Colorful List Accent 5" w:uiPriority="72"/>
+    <w:lsdException w:name="Colorful Grid Accent 5" w:uiPriority="73"/>
+    <w:lsdException w:name="Light Shading Accent 6" w:uiPriority="60"/>
+    <w:lsdException w:name="Light List Accent 6" w:uiPriority="61"/>
+    <w:lsdException w:name="Light Grid Accent 6" w:uiPriority="62"/>
+    <w:lsdException w:name="Medium Shading 1 Accent 6" w:uiPriority="63"/>
+    <w:lsdException w:name="Medium Shading 2 Accent 6" w:uiPriority="64"/>
+    <w:lsdException w:name="Medium List 1 Accent 6" w:uiPriority="65"/>
+    <w:lsdException w:name="Medium List 2 Accent 6" w:uiPriority="66"/>
+    <w:lsdException w:name="Medium Grid 1 Accent 6" w:uiPriority="67"/>
+    <w:lsdException w:name="Medium Grid 2 Accent 6" w:uiPriority="68"/>
+    <w:lsdException w:name="Medium Grid 3 Accent 6" w:uiPriority="69"/>
+    <w:lsdException w:name="Dark List Accent 6" w:uiPriority="70"/>
+    <w:lsdException w:name="Colorful Shading Accent 6" w:uiPriority="71"/>
+    <w:lsdException w:name="Colorful List Accent 6" w:uiPriority="72"/>
+    <w:lsdException w:name="Colorful Grid Accent 6" w:uiPriority="73"/>
+    <w:lsdException w:name="Subtle Emphasis" w:uiPriority="19" w:qFormat="1"/>
+    <w:lsdException w:name="Intense Emphasis" w:uiPriority="21" w:qFormat="1"/>
+    <w:lsdException w:name="Subtle Reference" w:uiPriority="31" w:qFormat="1"/>
+    <w:lsdException w:name="Intense Reference" w:uiPriority="32" w:qFormat="1"/>
+    <w:lsdException w:name="Book Title" w:uiPriority="33" w:qFormat="1"/>
+    <w:lsdException w:name="Bibliography" w:semiHidden="1" w:uiPriority="37" w:unhideWhenUsed="1"/>
+    <w:lsdException w:name="TOC Heading" w:semiHidden="1" w:uiPriority="39" w:unhideWhenUsed="1" w:qFormat="1"/>
+    <w:lsdException w:name="Plain Table 1" w:uiPriority="41"/>
+    <w:lsdException w:name="Plain Table 2" w:uiPriority="42"/>
+    <w:lsdException w:name="Plain Table 3" w:uiPriority="43"/>
+    <w:lsdException w:name="Plain Table 4" w:uiPriority="44"/>
+    <w:lsdException w:name="Plain Table 5" w:uiPriority="45"/>
+    <w:lsdException w:name="Grid Table Light" w:uiPriority="40"/>
+    <w:lsdException w:name="Grid Table 1 Light" w:uiPriority="46"/>
+    <w:lsdException w:name="Grid Table 2" w:uiPriority="47"/>
+    <w:lsdException w:name="Grid Table 3" w:uiPriority="48"/>
+    <w:lsdException w:name="Grid Table 4" w:uiPriority="49"/>
+    <w:lsdException w:name="Grid Table 5 Dark" w:uiPriority="50"/>
+    <w:lsdException w:name="Grid Table 6 Colorful" w:uiPriority="51"/>
+    <w:lsdException w:name="Grid Table 7 Colorful" w:uiPriority="52"/>
+    <w:lsdException w:name="Grid Table 1 Light Accent 1" w:uiPriority="46"/>
+    <w:lsdException w:name="Grid Table 2 Accent 1" w:uiPriority="47"/>
+    <w:lsdException w:name="Grid Table 3 Accent 1" w:uiPriority="48"/>
+    <w:lsdException w:name="Grid Table 4 Accent 1" w:uiPriority="49"/>
+    <w:lsdException w:name="Grid Table 5 Dark Accent 1" w:uiPriority="50"/>
+    <w:lsdException w:name="Grid Table 6 Colorful Accent 1" w:uiPriority="51"/>
+    <w:lsdException w:name="Grid Table 7 Colorful Accent 1" w:uiPriority="52"/>
+    <w:lsdException w:name="Grid Table 1 Light Accent 2" w:uiPriority="46"/>
+    <w:lsdException w:name="Grid Table 2 Accent 2" w:uiPriority="47"/>
+    <w:lsdException w:name="Grid Table 3 Accent 2" w:uiPriority="48"/>
+    <w:lsdException w:name="Grid Table 4 Accent 2" w:uiPriority="49"/>
+    <w:lsdException w:name="Grid Table 5 Dark Accent 2" w:uiPriority="50"/>
+    <w:lsdException w:name="Grid Table 6 Colorful Accent 2" w:uiPriority="51"/>
+    <w:lsdException w:name="Grid Table 7 Colorful Accent 2" w:uiPriority="52"/>
+    <w:lsdException w:name="Grid Table 1 Light Accent 3" w:uiPriority="46"/>
+    <w:lsdException w:name="Grid Table 2 Accent 3" w:uiPriority="47"/>
+    <w:lsdException w:name="Grid Table 3 Accent 3" w:uiPriority="48"/>
+    <w:lsdException w:name="Grid Table 4 Accent 3" w:uiPriority="49"/>
+    <w:lsdException w:name="Grid Table 5 Dark Accent 3" w:uiPriority="50"/>
+    <w:lsdException w:name="Grid Table 6 Colorful Accent 3" w:uiPriority="51"/>
+    <w:lsdException w:name="Grid Table 7 Colorful Accent 3" w:uiPriority="52"/>
+    <w:lsdException w:name="Grid Table 1 Light Accent 4" w:uiPriority="46"/>
+    <w:lsdException w:name="Grid Table 2 Accent 4" w:uiPriority="47"/>
+    <w:lsdException w:name="Grid Table 3 Accent 4" w:uiPriority="48"/>
+    <w:lsdException w:name="Grid Table 4 Accent 4" w:uiPriority="49"/>
+    <w:lsdException w:name="Grid Table 5 Dark Accent 4" w:uiPriority="50"/>
+    <w:lsdException w:name="Grid Table 6 Colorful Accent 4" w:uiPriority="51"/>
+    <w:lsdException w:name="Grid Table 7 Colorful Accent 4" w:uiPriority="52"/>
+    <w:lsdException w:name="Grid Table 1 Light Accent 5" w:uiPriority="46"/>
+    <w:lsdException w:name="Grid Table 2 Accent 5" w:uiPriority="47"/>
+    <w:lsdException w:name="Grid Table 3 Accent 5" w:uiPriority="48"/>
+    <w:lsdException w:name="Grid Table 4 Accent 5" w:uiPriority="49"/>
+    <w:lsdException w:name="Grid Table 5 Dark Accent 5" w:uiPriority="50"/>
+    <w:lsdException w:name="Grid Table 6 Colorful Accent 5" w:uiPriority="51"/>
+    <w:lsdException w:name="Grid Table 7 Colorful Accent 5" w:uiPriority="52"/>
+    <w:lsdException w:name="Grid Table 1 Light Accent 6" w:uiPriority="46"/>
+    <w:lsdException w:name="Grid Table 2 Accent 6" w:uiPriority="47"/>
+    <w:lsdException w:name="Grid Table 3 Accent 6" w:uiPriority="48"/>
+    <w:lsdException w:name="Grid Table 4 Accent 6" w:uiPriority="49"/>
+    <w:lsdException w:name="Grid Table 5 Dark Accent 6" w:uiPriority="50"/>
+    <w:lsdException w:name="Grid Table 6 Colorful Accent 6" w:uiPriority="51"/>
+    <w:lsdException w:name="Grid Table 7 Colorful Accent 6" w:uiPriority="52"/>
+    <w:lsdException w:name="List Table 1 Light" w:uiPriority="46"/>
+    <w:lsdException w:name="List Table 2" w:uiPriority="47"/>
+    <w:lsdException w:name="List Table 3" w:uiPriority="48"/>
+    <w:lsdException w:name="List Table 4" w:uiPriority="49"/>
+    <w:lsdException w:name="List Table 5 Dark" w:uiPriority="50"/>
+    <w:lsdException w:name="List Table 6 Colorful" w:uiPriority="51"/>
+    <w:lsdException w:name="List Table 7 Colorful" w:uiPriority="52"/>
+    <w:lsdException w:name="List Table 1 Light Accent 1" w:uiPriority="46"/>
+    <w:lsdException w:name="List Table 2 Accent 1" w:uiPriority="47"/>
+    <w:lsdException w:name="List Table 3 Accent 1" w:uiPriority="48"/>
+    <w:lsdException w:name="List Table 4 Accent 1" w:uiPriority="49"/>
+    <w:lsdException w:name="List Table 5 Dark Accent 1" w:uiPriority="50"/>
+    <w:lsdException w:name="List Table 6 Colorful Accent 1" w:uiPriority="51"/>
+    <w:lsdException w:name="List Table 7 Colorful Accent 1" w:uiPriority="52"/>
+    <w:lsdException w:name="List Table 1 Light Accent 2" w:uiPriority="46"/>
+    <w:lsdException w:name="List Table 2 Accent 2" w:uiPriority="47"/>
+    <w:lsdException w:name="List Table 3 Accent 2" w:uiPriority="48"/>
+    <w:lsdException w:name="List Table 4 Accent 2" w:uiPriority="49"/>
+    <w:lsdException w:name="List Table 5 Dark Accent 2" w:uiPriority="50"/>
+    <w:lsdException w:name="List Table 6 Colorful Accent 2" w:uiPriority="51"/>
+    <w:lsdException w:name="List Table 7 Colorful Accent 2" w:uiPriority="52"/>
+    <w:lsdException w:name="List Table 1 Light Accent 3" w:uiPriority="46"/>
+    <w:lsdException w:name="List Table 2 Accent 3" w:uiPriority="47"/>
+    <w:lsdException w:name="List Table 3 Accent 3" w:uiPriority="48"/>
+    <w:lsdException w:name="List Table 4 Accent 3" w:uiPriority="49"/>
+    <w:lsdException w:name="List Table 5 Dark Accent 3" w:uiPriority="50"/>
+    <w:lsdException w:name="List Table 6 Colorful Accent 3" w:uiPriority="51"/>
+    <w:lsdException w:name="List Table 7 Colorful Accent 3" w:uiPriority="52"/>
+    <w:lsdException w:name="List Table 1 Light Accent 4" w:uiPriority="46"/>
+    <w:lsdException w:name="List Table 2 Accent 4" w:uiPriority="47"/>
+    <w:lsdException w:name="List Table 3 Accent 4" w:uiPriority="48"/>
+    <w:lsdException w:name="List Table 4 Accent 4" w:uiPriority="49"/>
+    <w:lsdException w:name="List Table 5 Dark Accent 4" w:uiPriority="50"/>
+    <w:lsdException w:name="List Table 6 Colorful Accent 4" w:uiPriority="51"/>
+    <w:lsdException w:name="List Table 7 Colorful Accent 4" w:uiPriority="52"/>
+    <w:lsdException w:name="List Table 1 Light Accent 5" w:uiPriority="46"/>
+    <w:lsdException w:name="List Table 2 Accent 5" w:uiPriority="47"/>
+    <w:lsdException w:name="List Table 3 Accent 5" w:uiPriority="48"/>
+    <w:lsdException w:name="List Table 4 Accent 5" w:uiPriority="49"/>
+    <w:lsdException w:name="List Table 5 Dark Accent 5" w:uiPriority="50"/>
+    <w:lsdException w:name="List Table 6 Colorful Accent 5" w:uiPriority="51"/>
+    <w:lsdException w:name="List Table 7 Colorful Accent 5" w:uiPriority="52"/>
+    <w:lsdException w:name="List Table 1 Light Accent 6" w:uiPriority="46"/>
+    <w:lsdException w:name="List Table 2 Accent 6" w:uiPriority="47"/>
+    <w:lsdException w:name="List Table 3 Accent 6" w:uiPriority="48"/>
+    <w:lsdException w:name="List Table 4 Accent 6" w:uiPriority="49"/>
+    <w:lsdException w:name="List Table 5 Dark Accent 6" w:uiPriority="50"/>
+    <w:lsdException w:name="List Table 6 Colorful Accent 6" w:uiPriority="51"/>
+    <w:lsdException w:name="List Table 7 Colorful Accent 6" w:uiPriority="52"/>
   </w:latentStyles>
   <w:style w:type="paragraph" w:default="1" w:styleId="Normal">
     <w:name w:val="Normal"/>
@@ -4852,7 +5182,6 @@
     <w:uiPriority w:val="99"/>
     <w:semiHidden/>
     <w:unhideWhenUsed/>
-    <w:qFormat/>
     <w:tblPr>
       <w:tblInd w:w="0" w:type="dxa"/>
       <w:tblCellMar>
@@ -6139,7 +6468,6 @@
     <w:basedOn w:val="TableNormal"/>
     <w:rsid w:val="00E23103"/>
     <w:tblPr>
-      <w:tblInd w:w="0" w:type="dxa"/>
       <w:tblBorders>
         <w:top w:val="single" w:sz="4" w:space="0" w:color="auto"/>
         <w:left w:val="single" w:sz="4" w:space="0" w:color="auto"/>
@@ -6148,12 +6476,6 @@
         <w:insideH w:val="single" w:sz="4" w:space="0" w:color="auto"/>
         <w:insideV w:val="single" w:sz="4" w:space="0" w:color="auto"/>
       </w:tblBorders>
-      <w:tblCellMar>
-        <w:top w:w="0" w:type="dxa"/>
-        <w:left w:w="108" w:type="dxa"/>
-        <w:bottom w:w="0" w:type="dxa"/>
-        <w:right w:w="108" w:type="dxa"/>
-      </w:tblCellMar>
     </w:tblPr>
   </w:style>
   <w:style w:type="paragraph" w:customStyle="1" w:styleId="BodyTextLeft1">

</xml_diff>